<commit_message>
Features added to pproject proposal
Modified features had been added to the project proposal file.
</commit_message>
<xml_diff>
--- a/Documentation/Idea/Group_3_Idea.docx
+++ b/Documentation/Idea/Group_3_Idea.docx
@@ -75,7 +75,7 @@
                     <a:blip r:embed="rId4">
                       <a:extLst>
                         <a:ext uri="{28A0092B-C50C-407E-A947-70E740481C1C}">
-                          <a14:useLocalDpi xmlns:a14="http://schemas.microsoft.com/office/drawing/2010/main" xmlns:wps="http://schemas.microsoft.com/office/word/2010/wordprocessingShape" xmlns:wpi="http://schemas.microsoft.com/office/word/2010/wordprocessingInk" xmlns:wpg="http://schemas.microsoft.com/office/word/2010/wordprocessingGroup" xmlns:w14="http://schemas.microsoft.com/office/word/2010/wordml" xmlns:w="http://schemas.openxmlformats.org/wordprocessingml/2006/main" xmlns:w10="urn:schemas-microsoft-com:office:word" xmlns:wp14="http://schemas.microsoft.com/office/word/2010/wordprocessingDrawing" xmlns:v="urn:schemas-microsoft-com:vml" xmlns:o="urn:schemas-microsoft-com:office:office" xmlns:mc="http://schemas.openxmlformats.org/markup-compatibility/2006" xmlns:wpc="http://schemas.microsoft.com/office/word/2010/wordprocessingCanvas" xmlns="" val="0"/>
+                          <a14:useLocalDpi xmlns="" xmlns:wpc="http://schemas.microsoft.com/office/word/2010/wordprocessingCanvas" xmlns:mc="http://schemas.openxmlformats.org/markup-compatibility/2006" xmlns:o="urn:schemas-microsoft-com:office:office" xmlns:v="urn:schemas-microsoft-com:vml" xmlns:wp14="http://schemas.microsoft.com/office/word/2010/wordprocessingDrawing" xmlns:w10="urn:schemas-microsoft-com:office:word" xmlns:w="http://schemas.openxmlformats.org/wordprocessingml/2006/main" xmlns:w14="http://schemas.microsoft.com/office/word/2010/wordml" xmlns:wpg="http://schemas.microsoft.com/office/word/2010/wordprocessingGroup" xmlns:wpi="http://schemas.microsoft.com/office/word/2010/wordprocessingInk" xmlns:wps="http://schemas.microsoft.com/office/word/2010/wordprocessingShape" xmlns:a14="http://schemas.microsoft.com/office/drawing/2010/main" val="0"/>
                         </a:ext>
                       </a:extLst>
                     </a:blip>
@@ -1154,8 +1154,1440 @@
           <w:szCs w:val="32"/>
         </w:rPr>
       </w:pPr>
-    </w:p>
-    <w:p/>
+      <w:r>
+        <w:rPr>
+          <w:sz w:val="32"/>
+          <w:szCs w:val="32"/>
+        </w:rPr>
+        <w:t>Home Page</w:t>
+      </w:r>
+    </w:p>
+    <w:p>
+      <w:pPr>
+        <w:rPr>
+          <w:sz w:val="32"/>
+          <w:szCs w:val="32"/>
+        </w:rPr>
+      </w:pPr>
+      <w:r>
+        <w:rPr>
+          <w:sz w:val="32"/>
+          <w:szCs w:val="32"/>
+        </w:rPr>
+        <w:tab/>
+        <w:t>Sign up</w:t>
+      </w:r>
+    </w:p>
+    <w:p>
+      <w:r>
+        <w:rPr>
+          <w:sz w:val="32"/>
+          <w:szCs w:val="32"/>
+        </w:rPr>
+        <w:tab/>
+      </w:r>
+      <w:r>
+        <w:t xml:space="preserve">Register as a Candidate: </w:t>
+      </w:r>
+    </w:p>
+    <w:p>
+      <w:pPr>
+        <w:ind w:left="2160" w:firstLine="720"/>
+      </w:pPr>
+      <w:r>
+        <w:t>Candidates needs email address and password to register.</w:t>
+      </w:r>
+    </w:p>
+    <w:p>
+      <w:r>
+        <w:tab/>
+        <w:t>Register as Job board:</w:t>
+      </w:r>
+    </w:p>
+    <w:p>
+      <w:pPr>
+        <w:ind w:left="2880"/>
+      </w:pPr>
+      <w:r>
+        <w:t xml:space="preserve">Companies will have to provide email address and password to create their job </w:t>
+      </w:r>
+      <w:proofErr w:type="gramStart"/>
+      <w:r>
+        <w:t>post .</w:t>
+      </w:r>
+      <w:proofErr w:type="gramEnd"/>
+    </w:p>
+    <w:p>
+      <w:pPr>
+        <w:rPr>
+          <w:sz w:val="32"/>
+          <w:szCs w:val="32"/>
+        </w:rPr>
+      </w:pPr>
+    </w:p>
+    <w:p>
+      <w:pPr>
+        <w:rPr>
+          <w:sz w:val="32"/>
+          <w:szCs w:val="32"/>
+        </w:rPr>
+      </w:pPr>
+      <w:r>
+        <w:rPr>
+          <w:sz w:val="32"/>
+          <w:szCs w:val="32"/>
+        </w:rPr>
+        <w:tab/>
+        <w:t>Sign in:</w:t>
+      </w:r>
+    </w:p>
+    <w:p>
+      <w:pPr>
+        <w:ind w:left="1440"/>
+        <w:rPr>
+          <w:sz w:val="32"/>
+          <w:szCs w:val="32"/>
+        </w:rPr>
+      </w:pPr>
+      <w:r>
+        <w:t xml:space="preserve">Whenever the candidate or job </w:t>
+      </w:r>
+      <w:proofErr w:type="gramStart"/>
+      <w:r>
+        <w:t>board sign</w:t>
+      </w:r>
+      <w:proofErr w:type="gramEnd"/>
+      <w:r>
+        <w:t xml:space="preserve"> in with their email and password they will be redirected to the corresponding account home page. </w:t>
+      </w:r>
+    </w:p>
+    <w:p>
+      <w:pPr>
+        <w:rPr>
+          <w:sz w:val="32"/>
+          <w:szCs w:val="32"/>
+        </w:rPr>
+      </w:pPr>
+    </w:p>
+    <w:p>
+      <w:pPr>
+        <w:rPr>
+          <w:sz w:val="32"/>
+          <w:szCs w:val="32"/>
+        </w:rPr>
+      </w:pPr>
+      <w:r>
+        <w:rPr>
+          <w:sz w:val="32"/>
+          <w:szCs w:val="32"/>
+        </w:rPr>
+        <w:tab/>
+        <w:t>FAQ:</w:t>
+      </w:r>
+      <w:r>
+        <w:rPr>
+          <w:sz w:val="32"/>
+          <w:szCs w:val="32"/>
+        </w:rPr>
+        <w:tab/>
+      </w:r>
+    </w:p>
+    <w:p>
+      <w:pPr>
+        <w:ind w:left="1440"/>
+        <w:rPr>
+          <w:sz w:val="24"/>
+          <w:szCs w:val="24"/>
+        </w:rPr>
+      </w:pPr>
+      <w:r>
+        <w:rPr>
+          <w:sz w:val="24"/>
+          <w:szCs w:val="24"/>
+        </w:rPr>
+        <w:t>It will contain generally asked questions on hoe to sign up, upload and download.</w:t>
+      </w:r>
+    </w:p>
+    <w:p>
+      <w:pPr>
+        <w:rPr>
+          <w:sz w:val="32"/>
+          <w:szCs w:val="32"/>
+        </w:rPr>
+      </w:pPr>
+    </w:p>
+    <w:p>
+      <w:pPr>
+        <w:rPr>
+          <w:sz w:val="32"/>
+          <w:szCs w:val="32"/>
+        </w:rPr>
+      </w:pPr>
+      <w:r>
+        <w:rPr>
+          <w:sz w:val="32"/>
+          <w:szCs w:val="32"/>
+        </w:rPr>
+        <w:t>Account Home</w:t>
+      </w:r>
+    </w:p>
+    <w:p>
+      <w:pPr>
+        <w:rPr>
+          <w:sz w:val="24"/>
+          <w:szCs w:val="24"/>
+        </w:rPr>
+      </w:pPr>
+      <w:r>
+        <w:rPr>
+          <w:sz w:val="32"/>
+          <w:szCs w:val="32"/>
+        </w:rPr>
+        <w:t>Candidate Profile:</w:t>
+      </w:r>
+      <w:r>
+        <w:rPr>
+          <w:sz w:val="24"/>
+          <w:szCs w:val="24"/>
+        </w:rPr>
+        <w:t xml:space="preserve"> </w:t>
+      </w:r>
+    </w:p>
+    <w:p>
+      <w:pPr>
+        <w:ind w:left="2160"/>
+        <w:rPr>
+          <w:sz w:val="32"/>
+          <w:szCs w:val="32"/>
+        </w:rPr>
+      </w:pPr>
+      <w:r>
+        <w:rPr>
+          <w:sz w:val="24"/>
+          <w:szCs w:val="24"/>
+        </w:rPr>
+        <w:t>It will contain specific information about the candidate .Candidate will be able to upload resume.</w:t>
+      </w:r>
+    </w:p>
+    <w:p>
+      <w:pPr>
+        <w:rPr>
+          <w:sz w:val="32"/>
+          <w:szCs w:val="32"/>
+        </w:rPr>
+      </w:pPr>
+      <w:r>
+        <w:rPr>
+          <w:sz w:val="32"/>
+          <w:szCs w:val="32"/>
+        </w:rPr>
+        <w:t xml:space="preserve">Job Board Profile: </w:t>
+      </w:r>
+    </w:p>
+    <w:p>
+      <w:pPr>
+        <w:ind w:left="2160"/>
+        <w:rPr>
+          <w:sz w:val="24"/>
+          <w:szCs w:val="24"/>
+        </w:rPr>
+      </w:pPr>
+      <w:r>
+        <w:rPr>
+          <w:sz w:val="24"/>
+          <w:szCs w:val="24"/>
+        </w:rPr>
+        <w:t xml:space="preserve">It </w:t>
+      </w:r>
+      <w:proofErr w:type="gramStart"/>
+      <w:r>
+        <w:rPr>
+          <w:sz w:val="24"/>
+          <w:szCs w:val="24"/>
+        </w:rPr>
+        <w:t>will</w:t>
+      </w:r>
+      <w:proofErr w:type="gramEnd"/>
+      <w:r>
+        <w:rPr>
+          <w:sz w:val="24"/>
+          <w:szCs w:val="24"/>
+        </w:rPr>
+        <w:t xml:space="preserve"> general information about the company, there will be option to post vacancy</w:t>
+      </w:r>
+      <w:r>
+        <w:rPr>
+          <w:sz w:val="24"/>
+          <w:szCs w:val="24"/>
+        </w:rPr>
+        <w:t xml:space="preserve"> and another option to view the candidate resume</w:t>
+      </w:r>
+      <w:r>
+        <w:rPr>
+          <w:sz w:val="24"/>
+          <w:szCs w:val="24"/>
+        </w:rPr>
+        <w:t xml:space="preserve"> </w:t>
+      </w:r>
+      <w:r>
+        <w:rPr>
+          <w:sz w:val="24"/>
+          <w:szCs w:val="24"/>
+        </w:rPr>
+        <w:t>who had applied for the job.</w:t>
+      </w:r>
+    </w:p>
+    <w:p>
+      <w:pPr>
+        <w:rPr>
+          <w:sz w:val="32"/>
+          <w:szCs w:val="32"/>
+        </w:rPr>
+      </w:pPr>
+      <w:r>
+        <w:rPr>
+          <w:sz w:val="32"/>
+          <w:szCs w:val="32"/>
+        </w:rPr>
+        <w:t>Account Information:</w:t>
+      </w:r>
+      <w:r>
+        <w:rPr>
+          <w:sz w:val="32"/>
+          <w:szCs w:val="32"/>
+        </w:rPr>
+        <w:tab/>
+      </w:r>
+    </w:p>
+    <w:p>
+      <w:pPr>
+        <w:ind w:left="2880"/>
+        <w:rPr>
+          <w:sz w:val="24"/>
+          <w:szCs w:val="24"/>
+        </w:rPr>
+      </w:pPr>
+      <w:r>
+        <w:rPr>
+          <w:sz w:val="24"/>
+          <w:szCs w:val="24"/>
+        </w:rPr>
+        <w:t>This will contain personal information and account related information.</w:t>
+      </w:r>
+    </w:p>
+    <w:p>
+      <w:pPr>
+        <w:rPr>
+          <w:sz w:val="32"/>
+          <w:szCs w:val="32"/>
+        </w:rPr>
+      </w:pPr>
+    </w:p>
+    <w:p>
+      <w:pPr>
+        <w:rPr>
+          <w:sz w:val="32"/>
+          <w:szCs w:val="32"/>
+        </w:rPr>
+      </w:pPr>
+      <w:r>
+        <w:rPr>
+          <w:sz w:val="32"/>
+          <w:szCs w:val="32"/>
+        </w:rPr>
+        <w:lastRenderedPageBreak/>
+        <w:t>Edit Account Information:</w:t>
+      </w:r>
+    </w:p>
+    <w:p>
+      <w:pPr>
+        <w:ind w:left="3495"/>
+        <w:rPr>
+          <w:sz w:val="24"/>
+          <w:szCs w:val="24"/>
+        </w:rPr>
+      </w:pPr>
+      <w:r>
+        <w:rPr>
+          <w:sz w:val="24"/>
+          <w:szCs w:val="24"/>
+        </w:rPr>
+        <w:t>Candidates and Job boards will able to edit their account information.</w:t>
+      </w:r>
+    </w:p>
+    <w:p>
+      <w:pPr>
+        <w:rPr>
+          <w:sz w:val="32"/>
+          <w:szCs w:val="32"/>
+        </w:rPr>
+      </w:pPr>
+      <w:r>
+        <w:rPr>
+          <w:sz w:val="32"/>
+          <w:szCs w:val="32"/>
+        </w:rPr>
+        <w:t>Job Board view:</w:t>
+      </w:r>
+    </w:p>
+    <w:p>
+      <w:pPr>
+        <w:rPr>
+          <w:sz w:val="24"/>
+          <w:szCs w:val="24"/>
+        </w:rPr>
+      </w:pPr>
+      <w:r>
+        <w:rPr>
+          <w:sz w:val="32"/>
+          <w:szCs w:val="32"/>
+        </w:rPr>
+        <w:tab/>
+      </w:r>
+      <w:r>
+        <w:rPr>
+          <w:sz w:val="32"/>
+          <w:szCs w:val="32"/>
+        </w:rPr>
+        <w:tab/>
+      </w:r>
+      <w:r>
+        <w:rPr>
+          <w:sz w:val="32"/>
+          <w:szCs w:val="32"/>
+        </w:rPr>
+        <w:tab/>
+      </w:r>
+      <w:r>
+        <w:rPr>
+          <w:sz w:val="24"/>
+          <w:szCs w:val="24"/>
+        </w:rPr>
+        <w:t xml:space="preserve">It will contain the following </w:t>
+      </w:r>
+      <w:r>
+        <w:rPr>
+          <w:sz w:val="24"/>
+          <w:szCs w:val="24"/>
+        </w:rPr>
+        <w:t>options.</w:t>
+      </w:r>
+    </w:p>
+    <w:p>
+      <w:pPr>
+        <w:rPr>
+          <w:sz w:val="24"/>
+          <w:szCs w:val="24"/>
+        </w:rPr>
+      </w:pPr>
+      <w:r>
+        <w:rPr>
+          <w:sz w:val="24"/>
+          <w:szCs w:val="24"/>
+        </w:rPr>
+        <w:t xml:space="preserve"> </w:t>
+      </w:r>
+      <w:proofErr w:type="gramStart"/>
+      <w:r>
+        <w:rPr>
+          <w:sz w:val="24"/>
+          <w:szCs w:val="24"/>
+        </w:rPr>
+        <w:t>1.Post</w:t>
+      </w:r>
+      <w:proofErr w:type="gramEnd"/>
+      <w:r>
+        <w:rPr>
+          <w:sz w:val="24"/>
+          <w:szCs w:val="24"/>
+        </w:rPr>
+        <w:t xml:space="preserve"> Vacancy:</w:t>
+      </w:r>
+    </w:p>
+    <w:p>
+      <w:pPr>
+        <w:rPr>
+          <w:sz w:val="24"/>
+          <w:szCs w:val="24"/>
+        </w:rPr>
+      </w:pPr>
+      <w:r>
+        <w:rPr>
+          <w:sz w:val="24"/>
+          <w:szCs w:val="24"/>
+        </w:rPr>
+        <w:tab/>
+      </w:r>
+      <w:r>
+        <w:rPr>
+          <w:sz w:val="24"/>
+          <w:szCs w:val="24"/>
+        </w:rPr>
+        <w:tab/>
+        <w:t>Companies will be able post job vacancy in this option.</w:t>
+      </w:r>
+    </w:p>
+    <w:p>
+      <w:pPr>
+        <w:rPr>
+          <w:sz w:val="24"/>
+          <w:szCs w:val="24"/>
+        </w:rPr>
+      </w:pPr>
+      <w:r>
+        <w:rPr>
+          <w:sz w:val="24"/>
+          <w:szCs w:val="24"/>
+        </w:rPr>
+        <w:t xml:space="preserve"> </w:t>
+      </w:r>
+      <w:proofErr w:type="gramStart"/>
+      <w:r>
+        <w:rPr>
+          <w:sz w:val="24"/>
+          <w:szCs w:val="24"/>
+        </w:rPr>
+        <w:t>2.View</w:t>
+      </w:r>
+      <w:proofErr w:type="gramEnd"/>
+      <w:r>
+        <w:rPr>
+          <w:sz w:val="24"/>
+          <w:szCs w:val="24"/>
+        </w:rPr>
+        <w:t xml:space="preserve"> applied candidate profile:</w:t>
+      </w:r>
+    </w:p>
+    <w:p>
+      <w:pPr>
+        <w:rPr>
+          <w:sz w:val="24"/>
+          <w:szCs w:val="24"/>
+        </w:rPr>
+      </w:pPr>
+      <w:r>
+        <w:rPr>
+          <w:sz w:val="24"/>
+          <w:szCs w:val="24"/>
+        </w:rPr>
+        <w:tab/>
+      </w:r>
+      <w:r>
+        <w:rPr>
+          <w:sz w:val="24"/>
+          <w:szCs w:val="24"/>
+        </w:rPr>
+        <w:tab/>
+      </w:r>
+      <w:r>
+        <w:rPr>
+          <w:sz w:val="24"/>
+          <w:szCs w:val="24"/>
+        </w:rPr>
+        <w:tab/>
+      </w:r>
+      <w:r>
+        <w:rPr>
+          <w:sz w:val="24"/>
+          <w:szCs w:val="24"/>
+        </w:rPr>
+        <w:tab/>
+        <w:t>Job board can see the applied candidate profile.</w:t>
+      </w:r>
+    </w:p>
+    <w:p>
+      <w:pPr>
+        <w:rPr>
+          <w:sz w:val="24"/>
+          <w:szCs w:val="24"/>
+        </w:rPr>
+      </w:pPr>
+      <w:r>
+        <w:rPr>
+          <w:sz w:val="24"/>
+          <w:szCs w:val="24"/>
+        </w:rPr>
+        <w:t xml:space="preserve"> </w:t>
+      </w:r>
+      <w:proofErr w:type="gramStart"/>
+      <w:r>
+        <w:rPr>
+          <w:sz w:val="24"/>
+          <w:szCs w:val="24"/>
+        </w:rPr>
+        <w:t>3.Send</w:t>
+      </w:r>
+      <w:proofErr w:type="gramEnd"/>
+      <w:r>
+        <w:rPr>
+          <w:sz w:val="24"/>
+          <w:szCs w:val="24"/>
+        </w:rPr>
+        <w:t xml:space="preserve"> confirmation message:</w:t>
+      </w:r>
+    </w:p>
+    <w:p>
+      <w:pPr>
+        <w:rPr>
+          <w:sz w:val="24"/>
+          <w:szCs w:val="24"/>
+        </w:rPr>
+      </w:pPr>
+      <w:r>
+        <w:rPr>
+          <w:sz w:val="24"/>
+          <w:szCs w:val="24"/>
+        </w:rPr>
+        <w:tab/>
+      </w:r>
+      <w:r>
+        <w:rPr>
+          <w:sz w:val="24"/>
+          <w:szCs w:val="24"/>
+        </w:rPr>
+        <w:tab/>
+      </w:r>
+      <w:r>
+        <w:rPr>
+          <w:sz w:val="24"/>
+          <w:szCs w:val="24"/>
+        </w:rPr>
+        <w:tab/>
+      </w:r>
+      <w:r>
+        <w:rPr>
+          <w:sz w:val="24"/>
+          <w:szCs w:val="24"/>
+        </w:rPr>
+        <w:tab/>
+        <w:t>Companies can send messages to the applied candidate.</w:t>
+      </w:r>
+    </w:p>
+    <w:p>
+      <w:pPr>
+        <w:rPr>
+          <w:sz w:val="24"/>
+          <w:szCs w:val="24"/>
+        </w:rPr>
+      </w:pPr>
+      <w:r>
+        <w:rPr>
+          <w:sz w:val="24"/>
+          <w:szCs w:val="24"/>
+        </w:rPr>
+        <w:t xml:space="preserve"> </w:t>
+      </w:r>
+      <w:proofErr w:type="gramStart"/>
+      <w:r>
+        <w:rPr>
+          <w:sz w:val="24"/>
+          <w:szCs w:val="24"/>
+        </w:rPr>
+        <w:t>4.Edit</w:t>
+      </w:r>
+      <w:proofErr w:type="gramEnd"/>
+      <w:r>
+        <w:rPr>
+          <w:sz w:val="24"/>
+          <w:szCs w:val="24"/>
+        </w:rPr>
+        <w:t xml:space="preserve"> account information:</w:t>
+      </w:r>
+    </w:p>
+    <w:p>
+      <w:pPr>
+        <w:rPr>
+          <w:sz w:val="24"/>
+          <w:szCs w:val="24"/>
+        </w:rPr>
+      </w:pPr>
+      <w:r>
+        <w:rPr>
+          <w:sz w:val="24"/>
+          <w:szCs w:val="24"/>
+        </w:rPr>
+        <w:tab/>
+      </w:r>
+      <w:r>
+        <w:rPr>
+          <w:sz w:val="24"/>
+          <w:szCs w:val="24"/>
+        </w:rPr>
+        <w:tab/>
+      </w:r>
+      <w:r>
+        <w:rPr>
+          <w:sz w:val="24"/>
+          <w:szCs w:val="24"/>
+        </w:rPr>
+        <w:tab/>
+      </w:r>
+      <w:r>
+        <w:rPr>
+          <w:sz w:val="24"/>
+          <w:szCs w:val="24"/>
+        </w:rPr>
+        <w:tab/>
+        <w:t>Companies can edit their information and update their profile.</w:t>
+      </w:r>
+    </w:p>
+    <w:p>
+      <w:pPr>
+        <w:rPr>
+          <w:sz w:val="24"/>
+          <w:szCs w:val="24"/>
+        </w:rPr>
+      </w:pPr>
+      <w:proofErr w:type="gramStart"/>
+      <w:r>
+        <w:rPr>
+          <w:sz w:val="24"/>
+          <w:szCs w:val="24"/>
+        </w:rPr>
+        <w:t>5.Log</w:t>
+      </w:r>
+      <w:proofErr w:type="gramEnd"/>
+      <w:r>
+        <w:rPr>
+          <w:sz w:val="24"/>
+          <w:szCs w:val="24"/>
+        </w:rPr>
+        <w:t xml:space="preserve"> Out:</w:t>
+      </w:r>
+    </w:p>
+    <w:p>
+      <w:pPr>
+        <w:rPr>
+          <w:sz w:val="24"/>
+          <w:szCs w:val="24"/>
+        </w:rPr>
+      </w:pPr>
+      <w:r>
+        <w:rPr>
+          <w:sz w:val="24"/>
+          <w:szCs w:val="24"/>
+        </w:rPr>
+        <w:tab/>
+      </w:r>
+      <w:r>
+        <w:rPr>
+          <w:sz w:val="24"/>
+          <w:szCs w:val="24"/>
+        </w:rPr>
+        <w:tab/>
+      </w:r>
+      <w:r>
+        <w:rPr>
+          <w:sz w:val="24"/>
+          <w:szCs w:val="24"/>
+        </w:rPr>
+        <w:tab/>
+      </w:r>
+      <w:r>
+        <w:rPr>
+          <w:sz w:val="24"/>
+          <w:szCs w:val="24"/>
+        </w:rPr>
+        <w:tab/>
+        <w:t>Job board can log out any time from the web application.</w:t>
+      </w:r>
+    </w:p>
+    <w:p>
+      <w:pPr>
+        <w:rPr>
+          <w:sz w:val="24"/>
+          <w:szCs w:val="24"/>
+        </w:rPr>
+      </w:pPr>
+      <w:r>
+        <w:rPr>
+          <w:sz w:val="24"/>
+          <w:szCs w:val="24"/>
+        </w:rPr>
+        <w:t>6. Password Reset:</w:t>
+      </w:r>
+    </w:p>
+    <w:p>
+      <w:pPr>
+        <w:ind w:left="2880"/>
+        <w:rPr>
+          <w:sz w:val="24"/>
+          <w:szCs w:val="24"/>
+        </w:rPr>
+      </w:pPr>
+      <w:r>
+        <w:rPr>
+          <w:sz w:val="24"/>
+          <w:szCs w:val="24"/>
+        </w:rPr>
+        <w:t>Job board can reset their password with the mail address they have registered</w:t>
+      </w:r>
+    </w:p>
+    <w:p>
+      <w:pPr>
+        <w:rPr>
+          <w:sz w:val="24"/>
+          <w:szCs w:val="24"/>
+        </w:rPr>
+      </w:pPr>
+    </w:p>
+    <w:p>
+      <w:pPr>
+        <w:rPr>
+          <w:sz w:val="24"/>
+          <w:szCs w:val="24"/>
+        </w:rPr>
+      </w:pPr>
+      <w:r>
+        <w:rPr>
+          <w:sz w:val="32"/>
+          <w:szCs w:val="32"/>
+        </w:rPr>
+        <w:t>Candidate view:</w:t>
+      </w:r>
+      <w:r>
+        <w:rPr>
+          <w:sz w:val="24"/>
+          <w:szCs w:val="24"/>
+        </w:rPr>
+        <w:t xml:space="preserve"> </w:t>
+      </w:r>
+    </w:p>
+    <w:p>
+      <w:pPr>
+        <w:ind w:left="1440" w:firstLine="720"/>
+        <w:rPr>
+          <w:sz w:val="24"/>
+          <w:szCs w:val="24"/>
+        </w:rPr>
+      </w:pPr>
+      <w:r>
+        <w:rPr>
+          <w:sz w:val="24"/>
+          <w:szCs w:val="24"/>
+        </w:rPr>
+        <w:t>It will contain the following options.</w:t>
+      </w:r>
+    </w:p>
+    <w:p>
+      <w:pPr>
+        <w:rPr>
+          <w:sz w:val="24"/>
+          <w:szCs w:val="24"/>
+        </w:rPr>
+      </w:pPr>
+      <w:proofErr w:type="gramStart"/>
+      <w:r>
+        <w:rPr>
+          <w:sz w:val="24"/>
+          <w:szCs w:val="24"/>
+        </w:rPr>
+        <w:t>1.Upload</w:t>
+      </w:r>
+      <w:proofErr w:type="gramEnd"/>
+      <w:r>
+        <w:rPr>
+          <w:sz w:val="24"/>
+          <w:szCs w:val="24"/>
+        </w:rPr>
+        <w:t xml:space="preserve"> resume/CV:</w:t>
+      </w:r>
+    </w:p>
+    <w:p>
+      <w:pPr>
+        <w:rPr>
+          <w:sz w:val="24"/>
+          <w:szCs w:val="24"/>
+        </w:rPr>
+      </w:pPr>
+      <w:r>
+        <w:rPr>
+          <w:sz w:val="24"/>
+          <w:szCs w:val="24"/>
+        </w:rPr>
+        <w:tab/>
+      </w:r>
+      <w:r>
+        <w:rPr>
+          <w:sz w:val="24"/>
+          <w:szCs w:val="24"/>
+        </w:rPr>
+        <w:tab/>
+      </w:r>
+      <w:r>
+        <w:rPr>
+          <w:sz w:val="24"/>
+          <w:szCs w:val="24"/>
+        </w:rPr>
+        <w:tab/>
+        <w:t>Candidate can upload their CV and resume and update it.</w:t>
+      </w:r>
+    </w:p>
+    <w:p>
+      <w:pPr>
+        <w:rPr>
+          <w:sz w:val="24"/>
+          <w:szCs w:val="24"/>
+        </w:rPr>
+      </w:pPr>
+      <w:r>
+        <w:rPr>
+          <w:sz w:val="24"/>
+          <w:szCs w:val="24"/>
+        </w:rPr>
+        <w:t xml:space="preserve"> </w:t>
+      </w:r>
+      <w:proofErr w:type="gramStart"/>
+      <w:r>
+        <w:rPr>
+          <w:sz w:val="24"/>
+          <w:szCs w:val="24"/>
+        </w:rPr>
+        <w:t>2.New</w:t>
+      </w:r>
+      <w:proofErr w:type="gramEnd"/>
+      <w:r>
+        <w:rPr>
+          <w:sz w:val="24"/>
+          <w:szCs w:val="24"/>
+        </w:rPr>
+        <w:t xml:space="preserve"> message: </w:t>
+      </w:r>
+    </w:p>
+    <w:p>
+      <w:pPr>
+        <w:ind w:left="1440" w:firstLine="720"/>
+        <w:rPr>
+          <w:sz w:val="24"/>
+          <w:szCs w:val="24"/>
+        </w:rPr>
+      </w:pPr>
+      <w:r>
+        <w:rPr>
+          <w:sz w:val="24"/>
+          <w:szCs w:val="24"/>
+        </w:rPr>
+        <w:t>Candidate can get recent message notifications</w:t>
+      </w:r>
+    </w:p>
+    <w:p>
+      <w:pPr>
+        <w:rPr>
+          <w:sz w:val="24"/>
+          <w:szCs w:val="24"/>
+        </w:rPr>
+      </w:pPr>
+      <w:r>
+        <w:rPr>
+          <w:sz w:val="24"/>
+          <w:szCs w:val="24"/>
+        </w:rPr>
+        <w:t xml:space="preserve"> </w:t>
+      </w:r>
+      <w:proofErr w:type="gramStart"/>
+      <w:r>
+        <w:rPr>
+          <w:sz w:val="24"/>
+          <w:szCs w:val="24"/>
+        </w:rPr>
+        <w:t>3.View</w:t>
+      </w:r>
+      <w:proofErr w:type="gramEnd"/>
+      <w:r>
+        <w:rPr>
+          <w:sz w:val="24"/>
+          <w:szCs w:val="24"/>
+        </w:rPr>
+        <w:t xml:space="preserve"> message: </w:t>
+      </w:r>
+    </w:p>
+    <w:p>
+      <w:pPr>
+        <w:ind w:left="1440" w:firstLine="720"/>
+        <w:rPr>
+          <w:sz w:val="24"/>
+          <w:szCs w:val="24"/>
+        </w:rPr>
+      </w:pPr>
+      <w:r>
+        <w:rPr>
+          <w:sz w:val="24"/>
+          <w:szCs w:val="24"/>
+        </w:rPr>
+        <w:t>Candidate can view their message history.</w:t>
+      </w:r>
+    </w:p>
+    <w:p>
+      <w:pPr>
+        <w:rPr>
+          <w:sz w:val="24"/>
+          <w:szCs w:val="24"/>
+        </w:rPr>
+      </w:pPr>
+      <w:r>
+        <w:rPr>
+          <w:sz w:val="24"/>
+          <w:szCs w:val="24"/>
+        </w:rPr>
+        <w:t xml:space="preserve"> </w:t>
+      </w:r>
+      <w:proofErr w:type="gramStart"/>
+      <w:r>
+        <w:rPr>
+          <w:sz w:val="24"/>
+          <w:szCs w:val="24"/>
+        </w:rPr>
+        <w:t>4.Search</w:t>
+      </w:r>
+      <w:proofErr w:type="gramEnd"/>
+      <w:r>
+        <w:rPr>
+          <w:sz w:val="24"/>
+          <w:szCs w:val="24"/>
+        </w:rPr>
+        <w:t xml:space="preserve"> Job</w:t>
+      </w:r>
+      <w:r>
+        <w:rPr>
+          <w:sz w:val="24"/>
+          <w:szCs w:val="24"/>
+        </w:rPr>
+        <w:t xml:space="preserve">: </w:t>
+      </w:r>
+    </w:p>
+    <w:p>
+      <w:pPr>
+        <w:ind w:left="1440" w:firstLine="720"/>
+        <w:rPr>
+          <w:sz w:val="24"/>
+          <w:szCs w:val="24"/>
+        </w:rPr>
+      </w:pPr>
+      <w:r>
+        <w:rPr>
+          <w:sz w:val="24"/>
+          <w:szCs w:val="24"/>
+        </w:rPr>
+        <w:t>Candidate can search jobs according to their choice.</w:t>
+      </w:r>
+    </w:p>
+    <w:p>
+      <w:pPr>
+        <w:rPr>
+          <w:sz w:val="24"/>
+          <w:szCs w:val="24"/>
+        </w:rPr>
+      </w:pPr>
+      <w:proofErr w:type="gramStart"/>
+      <w:r>
+        <w:rPr>
+          <w:sz w:val="24"/>
+          <w:szCs w:val="24"/>
+        </w:rPr>
+        <w:lastRenderedPageBreak/>
+        <w:t>5.Log</w:t>
+      </w:r>
+      <w:proofErr w:type="gramEnd"/>
+      <w:r>
+        <w:rPr>
+          <w:sz w:val="24"/>
+          <w:szCs w:val="24"/>
+        </w:rPr>
+        <w:t xml:space="preserve"> Out:</w:t>
+      </w:r>
+    </w:p>
+    <w:p>
+      <w:pPr>
+        <w:rPr>
+          <w:sz w:val="24"/>
+          <w:szCs w:val="24"/>
+        </w:rPr>
+      </w:pPr>
+      <w:r>
+        <w:rPr>
+          <w:sz w:val="24"/>
+          <w:szCs w:val="24"/>
+        </w:rPr>
+        <w:tab/>
+      </w:r>
+      <w:r>
+        <w:rPr>
+          <w:sz w:val="24"/>
+          <w:szCs w:val="24"/>
+        </w:rPr>
+        <w:tab/>
+      </w:r>
+      <w:r>
+        <w:rPr>
+          <w:sz w:val="24"/>
+          <w:szCs w:val="24"/>
+        </w:rPr>
+        <w:tab/>
+        <w:t>Candidate can log out any time from the web applications.</w:t>
+      </w:r>
+    </w:p>
+    <w:p>
+      <w:pPr>
+        <w:rPr>
+          <w:sz w:val="24"/>
+          <w:szCs w:val="24"/>
+        </w:rPr>
+      </w:pPr>
+    </w:p>
+    <w:p>
+      <w:pPr>
+        <w:rPr>
+          <w:sz w:val="24"/>
+          <w:szCs w:val="24"/>
+        </w:rPr>
+      </w:pPr>
+    </w:p>
+    <w:p>
+      <w:pPr>
+        <w:rPr>
+          <w:sz w:val="24"/>
+          <w:szCs w:val="24"/>
+        </w:rPr>
+      </w:pPr>
+      <w:proofErr w:type="gramStart"/>
+      <w:r>
+        <w:rPr>
+          <w:sz w:val="24"/>
+          <w:szCs w:val="24"/>
+        </w:rPr>
+        <w:t>6.Passwprd</w:t>
+      </w:r>
+      <w:proofErr w:type="gramEnd"/>
+      <w:r>
+        <w:rPr>
+          <w:sz w:val="24"/>
+          <w:szCs w:val="24"/>
+        </w:rPr>
+        <w:t xml:space="preserve"> Reset:</w:t>
+      </w:r>
+    </w:p>
+    <w:p>
+      <w:pPr>
+        <w:ind w:left="2160"/>
+        <w:rPr>
+          <w:sz w:val="24"/>
+          <w:szCs w:val="24"/>
+        </w:rPr>
+      </w:pPr>
+      <w:r>
+        <w:rPr>
+          <w:sz w:val="24"/>
+          <w:szCs w:val="24"/>
+        </w:rPr>
+        <w:t>Candidate can reset their password with the mail address they have registered</w:t>
+      </w:r>
+    </w:p>
+    <w:p>
+      <w:pPr>
+        <w:ind w:left="1440" w:firstLine="720"/>
+        <w:rPr>
+          <w:sz w:val="24"/>
+          <w:szCs w:val="24"/>
+        </w:rPr>
+      </w:pPr>
+    </w:p>
+    <w:p>
+      <w:pPr>
+        <w:rPr>
+          <w:sz w:val="24"/>
+          <w:szCs w:val="24"/>
+        </w:rPr>
+      </w:pPr>
+      <w:r>
+        <w:rPr>
+          <w:sz w:val="32"/>
+          <w:szCs w:val="32"/>
+        </w:rPr>
+        <w:t>Public view:</w:t>
+      </w:r>
+      <w:r>
+        <w:rPr>
+          <w:sz w:val="24"/>
+          <w:szCs w:val="24"/>
+        </w:rPr>
+        <w:t xml:space="preserve"> </w:t>
+      </w:r>
+    </w:p>
+    <w:p>
+      <w:pPr>
+        <w:rPr>
+          <w:sz w:val="24"/>
+          <w:szCs w:val="24"/>
+        </w:rPr>
+      </w:pPr>
+      <w:r>
+        <w:rPr>
+          <w:sz w:val="24"/>
+          <w:szCs w:val="24"/>
+        </w:rPr>
+        <w:t xml:space="preserve">Home page: </w:t>
+      </w:r>
+    </w:p>
+    <w:p>
+      <w:pPr>
+        <w:ind w:left="1440"/>
+        <w:rPr>
+          <w:sz w:val="32"/>
+          <w:szCs w:val="32"/>
+        </w:rPr>
+      </w:pPr>
+      <w:r>
+        <w:rPr>
+          <w:sz w:val="24"/>
+          <w:szCs w:val="24"/>
+        </w:rPr>
+        <w:t>Whenever anyone hits this web application they will see the following options.</w:t>
+      </w:r>
+    </w:p>
+    <w:p>
+      <w:pPr>
+        <w:ind w:left="720"/>
+        <w:rPr>
+          <w:sz w:val="32"/>
+          <w:szCs w:val="32"/>
+        </w:rPr>
+      </w:pPr>
+    </w:p>
+    <w:p>
+      <w:pPr>
+        <w:ind w:left="720"/>
+        <w:rPr>
+          <w:sz w:val="32"/>
+          <w:szCs w:val="32"/>
+        </w:rPr>
+      </w:pPr>
+      <w:r>
+        <w:rPr>
+          <w:sz w:val="32"/>
+          <w:szCs w:val="32"/>
+        </w:rPr>
+        <w:t>Information:</w:t>
+      </w:r>
+    </w:p>
+    <w:p>
+      <w:pPr>
+        <w:ind w:left="2880"/>
+        <w:rPr>
+          <w:sz w:val="32"/>
+          <w:szCs w:val="32"/>
+        </w:rPr>
+      </w:pPr>
+      <w:r>
+        <w:rPr>
+          <w:sz w:val="24"/>
+          <w:szCs w:val="24"/>
+        </w:rPr>
+        <w:t xml:space="preserve">It will have </w:t>
+      </w:r>
+      <w:proofErr w:type="gramStart"/>
+      <w:r>
+        <w:rPr>
+          <w:sz w:val="24"/>
+          <w:szCs w:val="24"/>
+        </w:rPr>
+        <w:t>a detailed</w:t>
+      </w:r>
+      <w:proofErr w:type="gramEnd"/>
+      <w:r>
+        <w:rPr>
+          <w:sz w:val="24"/>
+          <w:szCs w:val="24"/>
+        </w:rPr>
+        <w:t xml:space="preserve"> information about the web application and how to use it.</w:t>
+      </w:r>
+    </w:p>
+    <w:p>
+      <w:pPr>
+        <w:ind w:firstLine="720"/>
+        <w:rPr>
+          <w:sz w:val="32"/>
+          <w:szCs w:val="32"/>
+        </w:rPr>
+      </w:pPr>
+      <w:r>
+        <w:rPr>
+          <w:sz w:val="32"/>
+          <w:szCs w:val="32"/>
+        </w:rPr>
+        <w:t>Log in:</w:t>
+      </w:r>
+    </w:p>
+    <w:p>
+      <w:pPr>
+        <w:ind w:firstLine="720"/>
+        <w:rPr>
+          <w:sz w:val="32"/>
+          <w:szCs w:val="32"/>
+        </w:rPr>
+      </w:pPr>
+      <w:r>
+        <w:rPr>
+          <w:sz w:val="32"/>
+          <w:szCs w:val="32"/>
+        </w:rPr>
+        <w:tab/>
+      </w:r>
+      <w:r>
+        <w:rPr>
+          <w:sz w:val="32"/>
+          <w:szCs w:val="32"/>
+        </w:rPr>
+        <w:tab/>
+      </w:r>
+      <w:r>
+        <w:rPr>
+          <w:sz w:val="32"/>
+          <w:szCs w:val="32"/>
+        </w:rPr>
+        <w:tab/>
+      </w:r>
+      <w:r>
+        <w:rPr>
+          <w:sz w:val="24"/>
+          <w:szCs w:val="24"/>
+        </w:rPr>
+        <w:t>It invokes the log in module for the registered users.</w:t>
+      </w:r>
+      <w:r>
+        <w:rPr>
+          <w:sz w:val="32"/>
+          <w:szCs w:val="32"/>
+        </w:rPr>
+        <w:tab/>
+      </w:r>
+    </w:p>
+    <w:p>
+      <w:pPr>
+        <w:ind w:firstLine="720"/>
+        <w:rPr>
+          <w:sz w:val="24"/>
+          <w:szCs w:val="24"/>
+        </w:rPr>
+      </w:pPr>
+      <w:r>
+        <w:rPr>
+          <w:sz w:val="32"/>
+          <w:szCs w:val="32"/>
+        </w:rPr>
+        <w:t>Register:</w:t>
+      </w:r>
+      <w:r>
+        <w:rPr>
+          <w:sz w:val="24"/>
+          <w:szCs w:val="24"/>
+        </w:rPr>
+        <w:t xml:space="preserve"> </w:t>
+      </w:r>
+    </w:p>
+    <w:p>
+      <w:pPr>
+        <w:ind w:left="2880"/>
+        <w:rPr>
+          <w:sz w:val="24"/>
+          <w:szCs w:val="24"/>
+        </w:rPr>
+      </w:pPr>
+      <w:r>
+        <w:rPr>
+          <w:sz w:val="24"/>
+          <w:szCs w:val="24"/>
+        </w:rPr>
+        <w:t>It redirects the user to the following pages depending of their type.</w:t>
+      </w:r>
+    </w:p>
+    <w:p>
+      <w:pPr>
+        <w:ind w:left="2880"/>
+        <w:rPr>
+          <w:sz w:val="24"/>
+          <w:szCs w:val="24"/>
+        </w:rPr>
+      </w:pPr>
+      <w:proofErr w:type="gramStart"/>
+      <w:r>
+        <w:rPr>
+          <w:sz w:val="24"/>
+          <w:szCs w:val="24"/>
+        </w:rPr>
+        <w:t>1.Job</w:t>
+      </w:r>
+      <w:proofErr w:type="gramEnd"/>
+      <w:r>
+        <w:rPr>
+          <w:sz w:val="24"/>
+          <w:szCs w:val="24"/>
+        </w:rPr>
+        <w:t xml:space="preserve"> Board register </w:t>
+      </w:r>
+    </w:p>
+    <w:p>
+      <w:pPr>
+        <w:ind w:left="2880"/>
+        <w:rPr>
+          <w:sz w:val="32"/>
+          <w:szCs w:val="32"/>
+        </w:rPr>
+      </w:pPr>
+      <w:proofErr w:type="gramStart"/>
+      <w:r>
+        <w:rPr>
+          <w:sz w:val="24"/>
+          <w:szCs w:val="24"/>
+        </w:rPr>
+        <w:t>2.Candidate</w:t>
+      </w:r>
+      <w:proofErr w:type="gramEnd"/>
+      <w:r>
+        <w:rPr>
+          <w:sz w:val="24"/>
+          <w:szCs w:val="24"/>
+        </w:rPr>
+        <w:t xml:space="preserve"> Register</w:t>
+      </w:r>
+    </w:p>
+    <w:p>
+      <w:pPr>
+        <w:ind w:firstLine="720"/>
+        <w:rPr>
+          <w:sz w:val="32"/>
+          <w:szCs w:val="32"/>
+        </w:rPr>
+      </w:pPr>
+    </w:p>
+    <w:p>
+      <w:pPr>
+        <w:rPr>
+          <w:sz w:val="32"/>
+          <w:szCs w:val="32"/>
+        </w:rPr>
+      </w:pPr>
+      <w:r>
+        <w:rPr>
+          <w:sz w:val="32"/>
+          <w:szCs w:val="32"/>
+        </w:rPr>
+        <w:t xml:space="preserve"> </w:t>
+      </w:r>
+      <w:r>
+        <w:rPr>
+          <w:sz w:val="32"/>
+          <w:szCs w:val="32"/>
+        </w:rPr>
+        <w:tab/>
+      </w:r>
+      <w:r>
+        <w:rPr>
+          <w:sz w:val="32"/>
+          <w:szCs w:val="32"/>
+        </w:rPr>
+        <w:tab/>
+      </w:r>
+    </w:p>
     <w:sectPr>
       <w:pgSz w:w="11900" w:h="16840"/>
       <w:pgMar w:top="1440" w:right="1440" w:bottom="1440" w:left="1440" w:header="708" w:footer="708" w:gutter="0"/>

</xml_diff>

<commit_message>
Change in feature list
Additional features had been added
</commit_message>
<xml_diff>
--- a/Documentation/Idea/Group_3_Idea.docx
+++ b/Documentation/Idea/Group_3_Idea.docx
@@ -75,7 +75,7 @@
                     <a:blip r:embed="rId4">
                       <a:extLst>
                         <a:ext uri="{28A0092B-C50C-407E-A947-70E740481C1C}">
-                          <a14:useLocalDpi xmlns="" xmlns:wpc="http://schemas.microsoft.com/office/word/2010/wordprocessingCanvas" xmlns:mc="http://schemas.openxmlformats.org/markup-compatibility/2006" xmlns:o="urn:schemas-microsoft-com:office:office" xmlns:v="urn:schemas-microsoft-com:vml" xmlns:wp14="http://schemas.microsoft.com/office/word/2010/wordprocessingDrawing" xmlns:w10="urn:schemas-microsoft-com:office:word" xmlns:w="http://schemas.openxmlformats.org/wordprocessingml/2006/main" xmlns:w14="http://schemas.microsoft.com/office/word/2010/wordml" xmlns:wpg="http://schemas.microsoft.com/office/word/2010/wordprocessingGroup" xmlns:wpi="http://schemas.microsoft.com/office/word/2010/wordprocessingInk" xmlns:wps="http://schemas.microsoft.com/office/word/2010/wordprocessingShape" xmlns:a14="http://schemas.microsoft.com/office/drawing/2010/main" val="0"/>
+                          <a14:useLocalDpi xmlns:a14="http://schemas.microsoft.com/office/drawing/2010/main" xmlns:wps="http://schemas.microsoft.com/office/word/2010/wordprocessingShape" xmlns:wpi="http://schemas.microsoft.com/office/word/2010/wordprocessingInk" xmlns:wpg="http://schemas.microsoft.com/office/word/2010/wordprocessingGroup" xmlns:w14="http://schemas.microsoft.com/office/word/2010/wordml" xmlns:w="http://schemas.openxmlformats.org/wordprocessingml/2006/main" xmlns:w10="urn:schemas-microsoft-com:office:word" xmlns:wp14="http://schemas.microsoft.com/office/word/2010/wordprocessingDrawing" xmlns:v="urn:schemas-microsoft-com:vml" xmlns:o="urn:schemas-microsoft-com:office:office" xmlns:mc="http://schemas.openxmlformats.org/markup-compatibility/2006" xmlns:wpc="http://schemas.microsoft.com/office/word/2010/wordprocessingCanvas" xmlns="" val="0"/>
                         </a:ext>
                       </a:extLst>
                     </a:blip>
@@ -1243,7 +1243,7 @@
     </w:p>
     <w:p>
       <w:pPr>
-        <w:ind w:left="1440"/>
+        <w:ind w:left="2160"/>
         <w:rPr>
           <w:sz w:val="32"/>
           <w:szCs w:val="32"/>
@@ -1624,6 +1624,19 @@
           <w:szCs w:val="24"/>
         </w:rPr>
         <w:tab/>
+      </w:r>
+      <w:r>
+        <w:rPr>
+          <w:sz w:val="24"/>
+          <w:szCs w:val="24"/>
+        </w:rPr>
+        <w:t xml:space="preserve">    </w:t>
+      </w:r>
+      <w:r>
+        <w:rPr>
+          <w:sz w:val="24"/>
+          <w:szCs w:val="24"/>
+        </w:rPr>
         <w:t>Companies will be able post job vacancy in this option.</w:t>
       </w:r>
     </w:p>
@@ -1692,6 +1705,19 @@
           <w:szCs w:val="24"/>
         </w:rPr>
         <w:tab/>
+      </w:r>
+      <w:r>
+        <w:rPr>
+          <w:sz w:val="24"/>
+          <w:szCs w:val="24"/>
+        </w:rPr>
+        <w:t xml:space="preserve">        </w:t>
+      </w:r>
+      <w:r>
+        <w:rPr>
+          <w:sz w:val="24"/>
+          <w:szCs w:val="24"/>
+        </w:rPr>
         <w:t>Job board can see the applied candidate profile.</w:t>
       </w:r>
     </w:p>
@@ -1760,6 +1786,19 @@
           <w:szCs w:val="24"/>
         </w:rPr>
         <w:tab/>
+      </w:r>
+      <w:r>
+        <w:rPr>
+          <w:sz w:val="24"/>
+          <w:szCs w:val="24"/>
+        </w:rPr>
+        <w:t xml:space="preserve">    </w:t>
+      </w:r>
+      <w:r>
+        <w:rPr>
+          <w:sz w:val="24"/>
+          <w:szCs w:val="24"/>
+        </w:rPr>
         <w:t>Companies can send messages to the applied candidate.</w:t>
       </w:r>
     </w:p>
@@ -1821,13 +1860,13 @@
           <w:szCs w:val="24"/>
         </w:rPr>
         <w:tab/>
-      </w:r>
-      <w:r>
-        <w:rPr>
-          <w:sz w:val="24"/>
-          <w:szCs w:val="24"/>
-        </w:rPr>
-        <w:tab/>
+        <w:t xml:space="preserve">           </w:t>
+      </w:r>
+      <w:r>
+        <w:rPr>
+          <w:sz w:val="24"/>
+          <w:szCs w:val="24"/>
+        </w:rPr>
         <w:t>Companies can edit their information and update their profile.</w:t>
       </w:r>
     </w:p>
@@ -2572,6 +2611,185 @@
           <w:szCs w:val="32"/>
         </w:rPr>
         <w:t xml:space="preserve"> </w:t>
+      </w:r>
+      <w:r>
+        <w:rPr>
+          <w:sz w:val="32"/>
+          <w:szCs w:val="32"/>
+        </w:rPr>
+        <w:t>Revenue Model:</w:t>
+      </w:r>
+    </w:p>
+    <w:p>
+      <w:pPr>
+        <w:rPr>
+          <w:sz w:val="32"/>
+          <w:szCs w:val="32"/>
+        </w:rPr>
+      </w:pPr>
+      <w:r>
+        <w:rPr>
+          <w:sz w:val="32"/>
+          <w:szCs w:val="32"/>
+        </w:rPr>
+        <w:t xml:space="preserve">Problems </w:t>
+      </w:r>
+      <w:proofErr w:type="gramStart"/>
+      <w:r>
+        <w:rPr>
+          <w:sz w:val="32"/>
+          <w:szCs w:val="32"/>
+        </w:rPr>
+        <w:t>To</w:t>
+      </w:r>
+      <w:proofErr w:type="gramEnd"/>
+      <w:r>
+        <w:rPr>
+          <w:sz w:val="32"/>
+          <w:szCs w:val="32"/>
+        </w:rPr>
+        <w:t xml:space="preserve"> Find Job:</w:t>
+      </w:r>
+    </w:p>
+    <w:p>
+      <w:pPr>
+        <w:rPr>
+          <w:sz w:val="24"/>
+          <w:szCs w:val="24"/>
+        </w:rPr>
+      </w:pPr>
+      <w:r>
+        <w:rPr>
+          <w:sz w:val="32"/>
+          <w:szCs w:val="32"/>
+        </w:rPr>
+        <w:tab/>
+      </w:r>
+      <w:r>
+        <w:rPr>
+          <w:sz w:val="32"/>
+          <w:szCs w:val="32"/>
+        </w:rPr>
+        <w:tab/>
+      </w:r>
+      <w:r>
+        <w:rPr>
+          <w:sz w:val="32"/>
+          <w:szCs w:val="32"/>
+        </w:rPr>
+        <w:tab/>
+      </w:r>
+      <w:r>
+        <w:rPr>
+          <w:sz w:val="32"/>
+          <w:szCs w:val="32"/>
+        </w:rPr>
+        <w:tab/>
+      </w:r>
+      <w:r>
+        <w:rPr>
+          <w:sz w:val="24"/>
+          <w:szCs w:val="24"/>
+        </w:rPr>
+        <w:t xml:space="preserve">Now a </w:t>
+      </w:r>
+      <w:proofErr w:type="spellStart"/>
+      <w:proofErr w:type="gramStart"/>
+      <w:r>
+        <w:rPr>
+          <w:sz w:val="24"/>
+          <w:szCs w:val="24"/>
+        </w:rPr>
+        <w:t>days</w:t>
+      </w:r>
+      <w:proofErr w:type="spellEnd"/>
+      <w:proofErr w:type="gramEnd"/>
+      <w:r>
+        <w:rPr>
+          <w:sz w:val="24"/>
+          <w:szCs w:val="24"/>
+        </w:rPr>
+        <w:t xml:space="preserve"> finding job is much more stressful since politics dominates in every sector. Most of the other web sites do not give user friendly </w:t>
+      </w:r>
+      <w:r>
+        <w:rPr>
+          <w:sz w:val="24"/>
+          <w:szCs w:val="24"/>
+        </w:rPr>
+        <w:t>experience .But this web app will provide sufficient information about job vacancy from every job sector according to the candidates qualifications.</w:t>
+      </w:r>
+    </w:p>
+    <w:p>
+      <w:pPr>
+        <w:rPr>
+          <w:sz w:val="24"/>
+          <w:szCs w:val="24"/>
+        </w:rPr>
+      </w:pPr>
+      <w:r>
+        <w:rPr>
+          <w:sz w:val="32"/>
+          <w:szCs w:val="32"/>
+        </w:rPr>
+        <w:lastRenderedPageBreak/>
+        <w:t>Additional Upgrades:</w:t>
+      </w:r>
+      <w:r>
+        <w:rPr>
+          <w:sz w:val="24"/>
+          <w:szCs w:val="24"/>
+        </w:rPr>
+        <w:t xml:space="preserve">  </w:t>
+      </w:r>
+      <w:r>
+        <w:rPr>
+          <w:sz w:val="24"/>
+          <w:szCs w:val="24"/>
+        </w:rPr>
+        <w:t xml:space="preserve"> </w:t>
+      </w:r>
+    </w:p>
+    <w:p>
+      <w:pPr>
+        <w:rPr>
+          <w:sz w:val="32"/>
+          <w:szCs w:val="32"/>
+        </w:rPr>
+      </w:pPr>
+      <w:r>
+        <w:rPr>
+          <w:sz w:val="24"/>
+          <w:szCs w:val="24"/>
+        </w:rPr>
+        <w:tab/>
+      </w:r>
+      <w:r>
+        <w:rPr>
+          <w:sz w:val="24"/>
+          <w:szCs w:val="24"/>
+        </w:rPr>
+        <w:tab/>
+      </w:r>
+      <w:r>
+        <w:rPr>
+          <w:sz w:val="24"/>
+          <w:szCs w:val="24"/>
+        </w:rPr>
+        <w:tab/>
+      </w:r>
+      <w:r>
+        <w:rPr>
+          <w:sz w:val="24"/>
+          <w:szCs w:val="24"/>
+        </w:rPr>
+        <w:tab/>
+      </w:r>
+      <w:r>
+        <w:rPr>
+          <w:sz w:val="32"/>
+          <w:szCs w:val="32"/>
+        </w:rPr>
+        <w:tab/>
       </w:r>
       <w:r>
         <w:rPr>

</xml_diff>

<commit_message>
Correction in Revenue Model
Incorret features had been removed .
</commit_message>
<xml_diff>
--- a/Documentation/Idea/Group_3_Idea.docx
+++ b/Documentation/Idea/Group_3_Idea.docx
@@ -75,7 +75,7 @@
                     <a:blip r:embed="rId4">
                       <a:extLst>
                         <a:ext uri="{28A0092B-C50C-407E-A947-70E740481C1C}">
-                          <a14:useLocalDpi xmlns="" xmlns:wpc="http://schemas.microsoft.com/office/word/2010/wordprocessingCanvas" xmlns:mc="http://schemas.openxmlformats.org/markup-compatibility/2006" xmlns:o="urn:schemas-microsoft-com:office:office" xmlns:v="urn:schemas-microsoft-com:vml" xmlns:wp14="http://schemas.microsoft.com/office/word/2010/wordprocessingDrawing" xmlns:w10="urn:schemas-microsoft-com:office:word" xmlns:w="http://schemas.openxmlformats.org/wordprocessingml/2006/main" xmlns:w14="http://schemas.microsoft.com/office/word/2010/wordml" xmlns:wpg="http://schemas.microsoft.com/office/word/2010/wordprocessingGroup" xmlns:wpi="http://schemas.microsoft.com/office/word/2010/wordprocessingInk" xmlns:wps="http://schemas.microsoft.com/office/word/2010/wordprocessingShape" xmlns:a14="http://schemas.microsoft.com/office/drawing/2010/main" val="0"/>
+                          <a14:useLocalDpi xmlns:a14="http://schemas.microsoft.com/office/drawing/2010/main" xmlns:wps="http://schemas.microsoft.com/office/word/2010/wordprocessingShape" xmlns:wpi="http://schemas.microsoft.com/office/word/2010/wordprocessingInk" xmlns:wpg="http://schemas.microsoft.com/office/word/2010/wordprocessingGroup" xmlns:w14="http://schemas.microsoft.com/office/word/2010/wordml" xmlns:w="http://schemas.openxmlformats.org/wordprocessingml/2006/main" xmlns:w10="urn:schemas-microsoft-com:office:word" xmlns:wp14="http://schemas.microsoft.com/office/word/2010/wordprocessingDrawing" xmlns:v="urn:schemas-microsoft-com:vml" xmlns:o="urn:schemas-microsoft-com:office:office" xmlns:mc="http://schemas.openxmlformats.org/markup-compatibility/2006" xmlns:wpc="http://schemas.microsoft.com/office/word/2010/wordprocessingCanvas" xmlns="" val="0"/>
                         </a:ext>
                       </a:extLst>
                     </a:blip>
@@ -2653,39 +2653,12 @@
     </w:p>
     <w:p>
       <w:pPr>
-        <w:rPr>
-          <w:sz w:val="24"/>
-          <w:szCs w:val="24"/>
-        </w:rPr>
-      </w:pPr>
-      <w:r>
-        <w:rPr>
-          <w:sz w:val="32"/>
-          <w:szCs w:val="32"/>
-        </w:rPr>
-        <w:tab/>
-      </w:r>
-      <w:r>
-        <w:rPr>
-          <w:sz w:val="32"/>
-          <w:szCs w:val="32"/>
-        </w:rPr>
-        <w:tab/>
-      </w:r>
-      <w:r>
-        <w:rPr>
-          <w:sz w:val="32"/>
-          <w:szCs w:val="32"/>
-        </w:rPr>
-        <w:tab/>
-      </w:r>
-      <w:r>
-        <w:rPr>
-          <w:sz w:val="32"/>
-          <w:szCs w:val="32"/>
-        </w:rPr>
-        <w:tab/>
-      </w:r>
+        <w:ind w:left="3600"/>
+        <w:rPr>
+          <w:sz w:val="24"/>
+          <w:szCs w:val="24"/>
+        </w:rPr>
+      </w:pPr>
       <w:r>
         <w:rPr>
           <w:sz w:val="24"/>
@@ -2716,22 +2689,29 @@
           <w:sz w:val="24"/>
           <w:szCs w:val="24"/>
         </w:rPr>
-        <w:t>experience .But this web app will provide sufficient information about job vacancy from every job sector according to the candidates qualifications.</w:t>
-      </w:r>
-    </w:p>
-    <w:p>
-      <w:pPr>
-        <w:rPr>
-          <w:sz w:val="32"/>
-          <w:szCs w:val="32"/>
-        </w:rPr>
-      </w:pPr>
-      <w:r>
-        <w:rPr>
-          <w:sz w:val="32"/>
-          <w:szCs w:val="32"/>
+        <w:t xml:space="preserve">experience .But this web app will provide sufficient information about job </w:t>
+      </w:r>
+      <w:r>
+        <w:rPr>
+          <w:sz w:val="24"/>
+          <w:szCs w:val="24"/>
         </w:rPr>
         <w:lastRenderedPageBreak/>
+        <w:t>vacancy from every job sector according to the candidates qualifications.</w:t>
+      </w:r>
+    </w:p>
+    <w:p>
+      <w:pPr>
+        <w:rPr>
+          <w:sz w:val="32"/>
+          <w:szCs w:val="32"/>
+        </w:rPr>
+      </w:pPr>
+      <w:r>
+        <w:rPr>
+          <w:sz w:val="32"/>
+          <w:szCs w:val="32"/>
+        </w:rPr>
         <w:t>Creating Customer Value</w:t>
       </w:r>
       <w:r>
@@ -2800,71 +2780,87 @@
           <w:sz w:val="32"/>
           <w:szCs w:val="32"/>
         </w:rPr>
-        <w:t>Display Advertising:</w:t>
-      </w:r>
-      <w:r>
-        <w:rPr>
-          <w:sz w:val="24"/>
-          <w:szCs w:val="24"/>
-        </w:rPr>
-        <w:tab/>
-      </w:r>
-      <w:r>
-        <w:rPr>
-          <w:sz w:val="24"/>
-          <w:szCs w:val="24"/>
-        </w:rPr>
-        <w:tab/>
-      </w:r>
-      <w:r>
-        <w:rPr>
-          <w:sz w:val="24"/>
-          <w:szCs w:val="24"/>
-        </w:rPr>
-        <w:tab/>
-      </w:r>
-      <w:r>
-        <w:rPr>
-          <w:sz w:val="24"/>
-          <w:szCs w:val="24"/>
-        </w:rPr>
-        <w:tab/>
-      </w:r>
-    </w:p>
-    <w:p>
-      <w:pPr>
-        <w:rPr>
-          <w:sz w:val="24"/>
-          <w:szCs w:val="24"/>
-        </w:rPr>
-      </w:pPr>
-      <w:r>
-        <w:rPr>
-          <w:sz w:val="24"/>
-          <w:szCs w:val="24"/>
-        </w:rPr>
-        <w:tab/>
-      </w:r>
-      <w:r>
-        <w:rPr>
-          <w:sz w:val="24"/>
-          <w:szCs w:val="24"/>
-        </w:rPr>
-        <w:tab/>
-      </w:r>
-      <w:r>
-        <w:rPr>
-          <w:sz w:val="24"/>
-          <w:szCs w:val="24"/>
-        </w:rPr>
-        <w:tab/>
-      </w:r>
-      <w:r>
-        <w:rPr>
-          <w:sz w:val="24"/>
-          <w:szCs w:val="24"/>
-        </w:rPr>
-        <w:t xml:space="preserve">        Cost Per Thousand</w:t>
+        <w:t>Public View</w:t>
+      </w:r>
+      <w:r>
+        <w:rPr>
+          <w:sz w:val="32"/>
+          <w:szCs w:val="32"/>
+        </w:rPr>
+        <w:t xml:space="preserve"> Advertising:</w:t>
+      </w:r>
+      <w:r>
+        <w:rPr>
+          <w:sz w:val="24"/>
+          <w:szCs w:val="24"/>
+        </w:rPr>
+        <w:tab/>
+      </w:r>
+      <w:r>
+        <w:rPr>
+          <w:sz w:val="24"/>
+          <w:szCs w:val="24"/>
+        </w:rPr>
+        <w:tab/>
+      </w:r>
+      <w:r>
+        <w:rPr>
+          <w:sz w:val="24"/>
+          <w:szCs w:val="24"/>
+        </w:rPr>
+        <w:tab/>
+      </w:r>
+      <w:r>
+        <w:rPr>
+          <w:sz w:val="24"/>
+          <w:szCs w:val="24"/>
+        </w:rPr>
+        <w:tab/>
+      </w:r>
+    </w:p>
+    <w:p>
+      <w:pPr>
+        <w:rPr>
+          <w:sz w:val="24"/>
+          <w:szCs w:val="24"/>
+        </w:rPr>
+      </w:pPr>
+      <w:r>
+        <w:rPr>
+          <w:sz w:val="24"/>
+          <w:szCs w:val="24"/>
+        </w:rPr>
+        <w:tab/>
+      </w:r>
+      <w:r>
+        <w:rPr>
+          <w:sz w:val="24"/>
+          <w:szCs w:val="24"/>
+        </w:rPr>
+        <w:tab/>
+      </w:r>
+      <w:r>
+        <w:rPr>
+          <w:sz w:val="24"/>
+          <w:szCs w:val="24"/>
+        </w:rPr>
+        <w:tab/>
+        <w:t xml:space="preserve">  </w:t>
+      </w:r>
+      <w:r>
+        <w:rPr>
+          <w:sz w:val="24"/>
+          <w:szCs w:val="24"/>
+        </w:rPr>
+        <w:t xml:space="preserve">      </w:t>
+      </w:r>
+      <w:r>
+        <w:rPr>
+          <w:sz w:val="24"/>
+          <w:szCs w:val="24"/>
+        </w:rPr>
+        <w:tab/>
+        <w:t xml:space="preserve">   Ads per minute served</w:t>
       </w:r>
       <w:proofErr w:type="gramStart"/>
       <w:r>
@@ -2872,7 +2868,7 @@
           <w:sz w:val="24"/>
           <w:szCs w:val="24"/>
         </w:rPr>
-        <w:t>:5</w:t>
+        <w:t>:1</w:t>
       </w:r>
       <w:proofErr w:type="gramEnd"/>
       <w:r>
@@ -2910,7 +2906,14 @@
           <w:szCs w:val="24"/>
         </w:rPr>
         <w:tab/>
-        <w:t xml:space="preserve">        Ad units served per page</w:t>
+      </w:r>
+      <w:r>
+        <w:rPr>
+          <w:sz w:val="24"/>
+          <w:szCs w:val="24"/>
+        </w:rPr>
+        <w:tab/>
+        <w:t xml:space="preserve">  Ads per hour served</w:t>
       </w:r>
       <w:proofErr w:type="gramStart"/>
       <w:r>
@@ -2918,68 +2921,289 @@
           <w:sz w:val="24"/>
           <w:szCs w:val="24"/>
         </w:rPr>
-        <w:t>:2</w:t>
+        <w:t>:20</w:t>
       </w:r>
       <w:proofErr w:type="gramEnd"/>
-    </w:p>
-    <w:p>
-      <w:pPr>
-        <w:rPr>
-          <w:sz w:val="24"/>
-          <w:szCs w:val="24"/>
-        </w:rPr>
-      </w:pPr>
-      <w:r>
-        <w:rPr>
-          <w:sz w:val="24"/>
-          <w:szCs w:val="24"/>
-        </w:rPr>
-        <w:tab/>
-      </w:r>
-      <w:r>
-        <w:rPr>
-          <w:sz w:val="24"/>
-          <w:szCs w:val="24"/>
-        </w:rPr>
-        <w:tab/>
-      </w:r>
-      <w:r>
-        <w:rPr>
-          <w:sz w:val="24"/>
-          <w:szCs w:val="24"/>
-        </w:rPr>
-        <w:tab/>
-        <w:t xml:space="preserve">        Clicks- CPM ads: 200</w:t>
-      </w:r>
-    </w:p>
-    <w:p>
-      <w:pPr>
-        <w:rPr>
-          <w:sz w:val="32"/>
-          <w:szCs w:val="32"/>
-        </w:rPr>
-      </w:pPr>
-      <w:r>
-        <w:rPr>
-          <w:sz w:val="24"/>
-          <w:szCs w:val="24"/>
-        </w:rPr>
-        <w:tab/>
-      </w:r>
-      <w:r>
-        <w:rPr>
-          <w:sz w:val="24"/>
-          <w:szCs w:val="24"/>
-        </w:rPr>
-        <w:tab/>
-      </w:r>
-      <w:r>
-        <w:rPr>
-          <w:sz w:val="24"/>
-          <w:szCs w:val="24"/>
-        </w:rPr>
-        <w:tab/>
-        <w:t xml:space="preserve">        Revenue-display ads</w:t>
+      <w:r>
+        <w:rPr>
+          <w:sz w:val="24"/>
+          <w:szCs w:val="24"/>
+        </w:rPr>
+        <w:t xml:space="preserve">$ </w:t>
+      </w:r>
+    </w:p>
+    <w:p>
+      <w:pPr>
+        <w:rPr>
+          <w:sz w:val="24"/>
+          <w:szCs w:val="24"/>
+        </w:rPr>
+      </w:pPr>
+      <w:r>
+        <w:rPr>
+          <w:sz w:val="24"/>
+          <w:szCs w:val="24"/>
+        </w:rPr>
+        <w:tab/>
+      </w:r>
+      <w:r>
+        <w:rPr>
+          <w:sz w:val="24"/>
+          <w:szCs w:val="24"/>
+        </w:rPr>
+        <w:tab/>
+      </w:r>
+      <w:r>
+        <w:rPr>
+          <w:sz w:val="24"/>
+          <w:szCs w:val="24"/>
+        </w:rPr>
+        <w:tab/>
+      </w:r>
+      <w:r>
+        <w:rPr>
+          <w:sz w:val="24"/>
+          <w:szCs w:val="24"/>
+        </w:rPr>
+        <w:tab/>
+        <w:t xml:space="preserve"> </w:t>
+      </w:r>
+    </w:p>
+    <w:p>
+      <w:pPr>
+        <w:rPr>
+          <w:sz w:val="24"/>
+          <w:szCs w:val="24"/>
+        </w:rPr>
+      </w:pPr>
+      <w:r>
+        <w:rPr>
+          <w:sz w:val="24"/>
+          <w:szCs w:val="24"/>
+        </w:rPr>
+        <w:tab/>
+      </w:r>
+      <w:r>
+        <w:rPr>
+          <w:sz w:val="24"/>
+          <w:szCs w:val="24"/>
+        </w:rPr>
+        <w:tab/>
+      </w:r>
+      <w:r>
+        <w:rPr>
+          <w:sz w:val="24"/>
+          <w:szCs w:val="24"/>
+        </w:rPr>
+        <w:tab/>
+        <w:t xml:space="preserve">        </w:t>
+      </w:r>
+    </w:p>
+    <w:p>
+      <w:pPr>
+        <w:rPr>
+          <w:sz w:val="32"/>
+          <w:szCs w:val="32"/>
+        </w:rPr>
+      </w:pPr>
+      <w:r>
+        <w:rPr>
+          <w:sz w:val="32"/>
+          <w:szCs w:val="32"/>
+        </w:rPr>
+        <w:tab/>
+      </w:r>
+    </w:p>
+    <w:p>
+      <w:pPr>
+        <w:rPr>
+          <w:sz w:val="24"/>
+          <w:szCs w:val="24"/>
+        </w:rPr>
+      </w:pPr>
+      <w:r>
+        <w:rPr>
+          <w:sz w:val="32"/>
+          <w:szCs w:val="32"/>
+        </w:rPr>
+        <w:tab/>
+      </w:r>
+      <w:r>
+        <w:rPr>
+          <w:sz w:val="32"/>
+          <w:szCs w:val="32"/>
+        </w:rPr>
+        <w:tab/>
+      </w:r>
+      <w:r>
+        <w:rPr>
+          <w:sz w:val="32"/>
+          <w:szCs w:val="32"/>
+        </w:rPr>
+        <w:tab/>
+        <w:t xml:space="preserve">       </w:t>
+      </w:r>
+      <w:r>
+        <w:rPr>
+          <w:sz w:val="24"/>
+          <w:szCs w:val="24"/>
+        </w:rPr>
+        <w:tab/>
+        <w:t xml:space="preserve">       </w:t>
+      </w:r>
+    </w:p>
+    <w:p>
+      <w:pPr>
+        <w:rPr>
+          <w:sz w:val="24"/>
+          <w:szCs w:val="24"/>
+        </w:rPr>
+      </w:pPr>
+      <w:r>
+        <w:rPr>
+          <w:noProof/>
+          <w:sz w:val="24"/>
+          <w:szCs w:val="24"/>
+        </w:rPr>
+        <w:drawing>
+          <wp:inline distT="0" distB="0" distL="0" distR="0">
+            <wp:extent cx="5727700" cy="3217081"/>
+            <wp:effectExtent l="19050" t="0" r="6350" b="0"/>
+            <wp:docPr id="1" name="Picture 1" descr="E:\Job app\Ads design.png"/>
+            <wp:cNvGraphicFramePr>
+              <a:graphicFrameLocks xmlns:a="http://schemas.openxmlformats.org/drawingml/2006/main" noChangeAspect="1"/>
+            </wp:cNvGraphicFramePr>
+            <a:graphic xmlns:a="http://schemas.openxmlformats.org/drawingml/2006/main">
+              <a:graphicData uri="http://schemas.openxmlformats.org/drawingml/2006/picture">
+                <pic:pic xmlns:pic="http://schemas.openxmlformats.org/drawingml/2006/picture">
+                  <pic:nvPicPr>
+                    <pic:cNvPr id="0" name="Picture 1" descr="E:\Job app\Ads design.png"/>
+                    <pic:cNvPicPr>
+                      <a:picLocks noChangeAspect="1" noChangeArrowheads="1"/>
+                    </pic:cNvPicPr>
+                  </pic:nvPicPr>
+                  <pic:blipFill>
+                    <a:blip r:embed="rId5"/>
+                    <a:srcRect/>
+                    <a:stretch>
+                      <a:fillRect/>
+                    </a:stretch>
+                  </pic:blipFill>
+                  <pic:spPr bwMode="auto">
+                    <a:xfrm>
+                      <a:off x="0" y="0"/>
+                      <a:ext cx="5727700" cy="3217081"/>
+                    </a:xfrm>
+                    <a:prstGeom prst="rect">
+                      <a:avLst/>
+                    </a:prstGeom>
+                    <a:noFill/>
+                    <a:ln w="9525">
+                      <a:noFill/>
+                      <a:miter lim="800000"/>
+                      <a:headEnd/>
+                      <a:tailEnd/>
+                    </a:ln>
+                  </pic:spPr>
+                </pic:pic>
+              </a:graphicData>
+            </a:graphic>
+          </wp:inline>
+        </w:drawing>
+      </w:r>
+    </w:p>
+    <w:p>
+      <w:pPr>
+        <w:rPr>
+          <w:sz w:val="24"/>
+          <w:szCs w:val="24"/>
+        </w:rPr>
+      </w:pPr>
+    </w:p>
+    <w:p>
+      <w:pPr>
+        <w:rPr>
+          <w:sz w:val="32"/>
+          <w:szCs w:val="32"/>
+        </w:rPr>
+      </w:pPr>
+    </w:p>
+    <w:p>
+      <w:pPr>
+        <w:rPr>
+          <w:sz w:val="32"/>
+          <w:szCs w:val="32"/>
+        </w:rPr>
+      </w:pPr>
+    </w:p>
+    <w:p>
+      <w:pPr>
+        <w:rPr>
+          <w:sz w:val="32"/>
+          <w:szCs w:val="32"/>
+        </w:rPr>
+      </w:pPr>
+      <w:r>
+        <w:rPr>
+          <w:sz w:val="32"/>
+          <w:szCs w:val="32"/>
+        </w:rPr>
+        <w:t>Paid Job ads:</w:t>
+      </w:r>
+    </w:p>
+    <w:p>
+      <w:pPr>
+        <w:ind w:left="2160"/>
+        <w:rPr>
+          <w:sz w:val="24"/>
+          <w:szCs w:val="24"/>
+        </w:rPr>
+      </w:pPr>
+      <w:r>
+        <w:rPr>
+          <w:sz w:val="24"/>
+          <w:szCs w:val="24"/>
+        </w:rPr>
+        <w:t>Companies will have to pay to promote their circular top of the Job list.</w:t>
+      </w:r>
+    </w:p>
+    <w:p>
+      <w:pPr>
+        <w:ind w:left="2160"/>
+        <w:rPr>
+          <w:sz w:val="24"/>
+          <w:szCs w:val="24"/>
+        </w:rPr>
+      </w:pPr>
+      <w:r>
+        <w:rPr>
+          <w:sz w:val="24"/>
+          <w:szCs w:val="24"/>
+        </w:rPr>
+        <w:t>Per W</w:t>
+      </w:r>
+      <w:r>
+        <w:rPr>
+          <w:sz w:val="24"/>
+          <w:szCs w:val="24"/>
+        </w:rPr>
+        <w:t>eek payment: 50$</w:t>
+      </w:r>
+    </w:p>
+    <w:p>
+      <w:pPr>
+        <w:ind w:left="2160"/>
+        <w:rPr>
+          <w:sz w:val="24"/>
+          <w:szCs w:val="24"/>
+        </w:rPr>
+      </w:pPr>
+      <w:r>
+        <w:rPr>
+          <w:sz w:val="24"/>
+          <w:szCs w:val="24"/>
+        </w:rPr>
+        <w:t>Per Month</w:t>
       </w:r>
       <w:proofErr w:type="gramStart"/>
       <w:r>
@@ -2987,7 +3211,7 @@
           <w:sz w:val="24"/>
           <w:szCs w:val="24"/>
         </w:rPr>
-        <w:t>:3</w:t>
+        <w:t>:70</w:t>
       </w:r>
       <w:proofErr w:type="gramEnd"/>
       <w:r>
@@ -2996,224 +3220,6 @@
           <w:szCs w:val="24"/>
         </w:rPr>
         <w:t>$</w:t>
-      </w:r>
-      <w:r>
-        <w:rPr>
-          <w:sz w:val="32"/>
-          <w:szCs w:val="32"/>
-        </w:rPr>
-        <w:tab/>
-      </w:r>
-    </w:p>
-    <w:p>
-      <w:pPr>
-        <w:rPr>
-          <w:sz w:val="32"/>
-          <w:szCs w:val="32"/>
-        </w:rPr>
-      </w:pPr>
-      <w:r>
-        <w:rPr>
-          <w:sz w:val="32"/>
-          <w:szCs w:val="32"/>
-        </w:rPr>
-        <w:t>Text ad Advertising:</w:t>
-      </w:r>
-      <w:r>
-        <w:rPr>
-          <w:sz w:val="32"/>
-          <w:szCs w:val="32"/>
-        </w:rPr>
-        <w:tab/>
-      </w:r>
-    </w:p>
-    <w:p>
-      <w:pPr>
-        <w:rPr>
-          <w:sz w:val="24"/>
-          <w:szCs w:val="24"/>
-        </w:rPr>
-      </w:pPr>
-      <w:r>
-        <w:rPr>
-          <w:sz w:val="32"/>
-          <w:szCs w:val="32"/>
-        </w:rPr>
-        <w:tab/>
-      </w:r>
-      <w:r>
-        <w:rPr>
-          <w:sz w:val="32"/>
-          <w:szCs w:val="32"/>
-        </w:rPr>
-        <w:tab/>
-      </w:r>
-      <w:r>
-        <w:rPr>
-          <w:sz w:val="32"/>
-          <w:szCs w:val="32"/>
-        </w:rPr>
-        <w:tab/>
-        <w:t xml:space="preserve">       </w:t>
-      </w:r>
-      <w:r>
-        <w:rPr>
-          <w:sz w:val="24"/>
-          <w:szCs w:val="24"/>
-        </w:rPr>
-        <w:t>Average Clickthrough</w:t>
-      </w:r>
-      <w:proofErr w:type="gramStart"/>
-      <w:r>
-        <w:rPr>
-          <w:sz w:val="24"/>
-          <w:szCs w:val="24"/>
-        </w:rPr>
-        <w:t>:100</w:t>
-      </w:r>
-      <w:proofErr w:type="gramEnd"/>
-      <w:r>
-        <w:rPr>
-          <w:sz w:val="24"/>
-          <w:szCs w:val="24"/>
-        </w:rPr>
-        <w:t>%</w:t>
-      </w:r>
-    </w:p>
-    <w:p>
-      <w:pPr>
-        <w:rPr>
-          <w:sz w:val="32"/>
-          <w:szCs w:val="32"/>
-        </w:rPr>
-      </w:pPr>
-      <w:r>
-        <w:rPr>
-          <w:sz w:val="24"/>
-          <w:szCs w:val="24"/>
-        </w:rPr>
-        <w:tab/>
-      </w:r>
-      <w:r>
-        <w:rPr>
-          <w:sz w:val="24"/>
-          <w:szCs w:val="24"/>
-        </w:rPr>
-        <w:tab/>
-      </w:r>
-      <w:r>
-        <w:rPr>
-          <w:sz w:val="24"/>
-          <w:szCs w:val="24"/>
-        </w:rPr>
-        <w:tab/>
-        <w:t xml:space="preserve">         Average Cost Per Click</w:t>
-      </w:r>
-      <w:proofErr w:type="gramStart"/>
-      <w:r>
-        <w:rPr>
-          <w:sz w:val="24"/>
-          <w:szCs w:val="24"/>
-        </w:rPr>
-        <w:t>:1.00</w:t>
-      </w:r>
-      <w:proofErr w:type="gramEnd"/>
-      <w:r>
-        <w:rPr>
-          <w:sz w:val="24"/>
-          <w:szCs w:val="24"/>
-        </w:rPr>
-        <w:t>%</w:t>
-      </w:r>
-      <w:r>
-        <w:rPr>
-          <w:sz w:val="32"/>
-          <w:szCs w:val="32"/>
-        </w:rPr>
-        <w:tab/>
-      </w:r>
-    </w:p>
-    <w:p>
-      <w:pPr>
-        <w:rPr>
-          <w:sz w:val="24"/>
-          <w:szCs w:val="24"/>
-        </w:rPr>
-      </w:pPr>
-      <w:r>
-        <w:rPr>
-          <w:sz w:val="32"/>
-          <w:szCs w:val="32"/>
-        </w:rPr>
-        <w:tab/>
-      </w:r>
-      <w:r>
-        <w:rPr>
-          <w:sz w:val="32"/>
-          <w:szCs w:val="32"/>
-        </w:rPr>
-        <w:tab/>
-      </w:r>
-      <w:r>
-        <w:rPr>
-          <w:sz w:val="32"/>
-          <w:szCs w:val="32"/>
-        </w:rPr>
-        <w:tab/>
-        <w:t xml:space="preserve">       </w:t>
-      </w:r>
-      <w:r>
-        <w:rPr>
-          <w:sz w:val="24"/>
-          <w:szCs w:val="24"/>
-        </w:rPr>
-        <w:t>Ad units served per page</w:t>
-      </w:r>
-      <w:proofErr w:type="gramStart"/>
-      <w:r>
-        <w:rPr>
-          <w:sz w:val="24"/>
-          <w:szCs w:val="24"/>
-        </w:rPr>
-        <w:t>:</w:t>
-      </w:r>
-      <w:r>
-        <w:rPr>
-          <w:sz w:val="24"/>
-          <w:szCs w:val="24"/>
-        </w:rPr>
-        <w:t>1</w:t>
-      </w:r>
-      <w:proofErr w:type="gramEnd"/>
-    </w:p>
-    <w:p>
-      <w:pPr>
-        <w:rPr>
-          <w:sz w:val="24"/>
-          <w:szCs w:val="24"/>
-        </w:rPr>
-      </w:pPr>
-      <w:r>
-        <w:rPr>
-          <w:sz w:val="24"/>
-          <w:szCs w:val="24"/>
-        </w:rPr>
-        <w:tab/>
-      </w:r>
-      <w:r>
-        <w:rPr>
-          <w:sz w:val="24"/>
-          <w:szCs w:val="24"/>
-        </w:rPr>
-        <w:tab/>
-      </w:r>
-      <w:r>
-        <w:rPr>
-          <w:sz w:val="24"/>
-          <w:szCs w:val="24"/>
-        </w:rPr>
-        <w:tab/>
-        <w:t xml:space="preserve">         Earnings per hundred Clicks:20$</w:t>
       </w:r>
     </w:p>
     <w:sectPr>

</xml_diff>

<commit_message>
Correction in log in
the description of the log in panel were slightly incorrect now had been resolved.
</commit_message>
<xml_diff>
--- a/Documentation/Idea/Group_3_Idea.docx
+++ b/Documentation/Idea/Group_3_Idea.docx
@@ -77,7 +77,7 @@
                     <a:blip r:embed="rId4">
                       <a:extLst>
                         <a:ext uri="{28A0092B-C50C-407E-A947-70E740481C1C}">
-                          <a14:useLocalDpi xmlns:a14="http://schemas.microsoft.com/office/drawing/2010/main" xmlns:wps="http://schemas.microsoft.com/office/word/2010/wordprocessingShape" xmlns:wpi="http://schemas.microsoft.com/office/word/2010/wordprocessingInk" xmlns:wpg="http://schemas.microsoft.com/office/word/2010/wordprocessingGroup" xmlns:w15="http://schemas.microsoft.com/office/word/2012/wordml" xmlns:w14="http://schemas.microsoft.com/office/word/2010/wordml" xmlns:w="http://schemas.openxmlformats.org/wordprocessingml/2006/main" xmlns:w10="urn:schemas-microsoft-com:office:word" xmlns:wp14="http://schemas.microsoft.com/office/word/2010/wordprocessingDrawing" xmlns:v="urn:schemas-microsoft-com:vml" xmlns:o="urn:schemas-microsoft-com:office:office" xmlns:mv="urn:schemas-microsoft-com:mac:vml" xmlns:mc="http://schemas.openxmlformats.org/markup-compatibility/2006" xmlns:mo="http://schemas.microsoft.com/office/mac/office/2008/main" xmlns:wpc="http://schemas.microsoft.com/office/word/2010/wordprocessingCanvas" xmlns="" val="0"/>
+                          <a14:useLocalDpi xmlns="" xmlns:wpc="http://schemas.microsoft.com/office/word/2010/wordprocessingCanvas" xmlns:mo="http://schemas.microsoft.com/office/mac/office/2008/main" xmlns:mc="http://schemas.openxmlformats.org/markup-compatibility/2006" xmlns:mv="urn:schemas-microsoft-com:mac:vml" xmlns:o="urn:schemas-microsoft-com:office:office" xmlns:v="urn:schemas-microsoft-com:vml" xmlns:wp14="http://schemas.microsoft.com/office/word/2010/wordprocessingDrawing" xmlns:w10="urn:schemas-microsoft-com:office:word" xmlns:w="http://schemas.openxmlformats.org/wordprocessingml/2006/main" xmlns:w14="http://schemas.microsoft.com/office/word/2010/wordml" xmlns:w15="http://schemas.microsoft.com/office/word/2012/wordml" xmlns:wpg="http://schemas.microsoft.com/office/word/2010/wordprocessingGroup" xmlns:wpi="http://schemas.microsoft.com/office/word/2010/wordprocessingInk" xmlns:wps="http://schemas.microsoft.com/office/word/2010/wordprocessingShape" xmlns:a14="http://schemas.microsoft.com/office/drawing/2010/main" val="0"/>
                         </a:ext>
                       </a:extLst>
                     </a:blip>
@@ -372,7 +372,6 @@
           <w:szCs w:val="32"/>
         </w:rPr>
       </w:pPr>
-      <w:proofErr w:type="gramStart"/>
       <w:r>
         <w:rPr>
           <w:rFonts w:eastAsia="Times New Roman"/>
@@ -380,19 +379,20 @@
           <w:sz w:val="32"/>
           <w:szCs w:val="32"/>
         </w:rPr>
-        <w:t>1.Md</w:t>
-      </w:r>
-      <w:proofErr w:type="gramEnd"/>
-      <w:r>
+        <w:t>1.Md. Rayyan Zaman                                                                1510452042 rayyan.zaman@northsouth.edu</w:t>
+      </w:r>
+    </w:p>
+    <w:p>
+      <w:pPr>
+        <w:spacing w:after="0" w:line="240" w:lineRule="auto"/>
+        <w:jc w:val="both"/>
         <w:rPr>
           <w:rFonts w:eastAsia="Times New Roman"/>
           <w:color w:val="000000"/>
           <w:sz w:val="32"/>
           <w:szCs w:val="32"/>
         </w:rPr>
-        <w:t xml:space="preserve">. </w:t>
-      </w:r>
-      <w:proofErr w:type="spellStart"/>
+      </w:pPr>
       <w:r>
         <w:rPr>
           <w:rFonts w:eastAsia="Times New Roman"/>
@@ -400,29 +400,32 @@
           <w:sz w:val="32"/>
           <w:szCs w:val="32"/>
         </w:rPr>
-        <w:t>Rayyan</w:t>
-      </w:r>
-      <w:proofErr w:type="spellEnd"/>
-      <w:r>
+        <w:t>2.Anika Ferdausy                 1512232042 anika.ferdausy@northsouth.edu</w:t>
+      </w:r>
+    </w:p>
+    <w:p>
+      <w:pPr>
+        <w:spacing w:after="0" w:line="240" w:lineRule="auto"/>
+        <w:jc w:val="both"/>
         <w:rPr>
           <w:rFonts w:eastAsia="Times New Roman"/>
           <w:color w:val="000000"/>
           <w:sz w:val="32"/>
           <w:szCs w:val="32"/>
         </w:rPr>
-        <w:t xml:space="preserve"> </w:t>
-      </w:r>
-      <w:proofErr w:type="spellStart"/>
-      <w:r>
+      </w:pPr>
+    </w:p>
+    <w:p>
+      <w:pPr>
+        <w:spacing w:after="0" w:line="240" w:lineRule="auto"/>
+        <w:jc w:val="both"/>
         <w:rPr>
           <w:rFonts w:eastAsia="Times New Roman"/>
           <w:color w:val="000000"/>
           <w:sz w:val="32"/>
           <w:szCs w:val="32"/>
         </w:rPr>
-        <w:t>Zaman</w:t>
-      </w:r>
-      <w:proofErr w:type="spellEnd"/>
+      </w:pPr>
       <w:r>
         <w:rPr>
           <w:rFonts w:eastAsia="Times New Roman"/>
@@ -430,112 +433,7 @@
           <w:sz w:val="32"/>
           <w:szCs w:val="32"/>
         </w:rPr>
-        <w:t xml:space="preserve">                                                                1510452042 rayyan.zaman@northsouth.edu</w:t>
-      </w:r>
-    </w:p>
-    <w:p>
-      <w:pPr>
-        <w:spacing w:after="0" w:line="240" w:lineRule="auto"/>
-        <w:jc w:val="both"/>
-        <w:rPr>
-          <w:rFonts w:eastAsia="Times New Roman"/>
-          <w:color w:val="000000"/>
-          <w:sz w:val="32"/>
-          <w:szCs w:val="32"/>
-        </w:rPr>
-      </w:pPr>
-      <w:proofErr w:type="gramStart"/>
-      <w:r>
-        <w:rPr>
-          <w:rFonts w:eastAsia="Times New Roman"/>
-          <w:color w:val="000000"/>
-          <w:sz w:val="32"/>
-          <w:szCs w:val="32"/>
-        </w:rPr>
-        <w:t>2.Anika</w:t>
-      </w:r>
-      <w:proofErr w:type="gramEnd"/>
-      <w:r>
-        <w:rPr>
-          <w:rFonts w:eastAsia="Times New Roman"/>
-          <w:color w:val="000000"/>
-          <w:sz w:val="32"/>
-          <w:szCs w:val="32"/>
-        </w:rPr>
-        <w:t xml:space="preserve"> </w:t>
-      </w:r>
-      <w:proofErr w:type="spellStart"/>
-      <w:r>
-        <w:rPr>
-          <w:rFonts w:eastAsia="Times New Roman"/>
-          <w:color w:val="000000"/>
-          <w:sz w:val="32"/>
-          <w:szCs w:val="32"/>
-        </w:rPr>
-        <w:t>Ferdausy</w:t>
-      </w:r>
-      <w:proofErr w:type="spellEnd"/>
-      <w:r>
-        <w:rPr>
-          <w:rFonts w:eastAsia="Times New Roman"/>
-          <w:color w:val="000000"/>
-          <w:sz w:val="32"/>
-          <w:szCs w:val="32"/>
-        </w:rPr>
-        <w:t xml:space="preserve">                 1512232042 anika.ferdausy@northsouth.edu</w:t>
-      </w:r>
-    </w:p>
-    <w:p>
-      <w:pPr>
-        <w:spacing w:after="0" w:line="240" w:lineRule="auto"/>
-        <w:jc w:val="both"/>
-        <w:rPr>
-          <w:rFonts w:eastAsia="Times New Roman"/>
-          <w:color w:val="000000"/>
-          <w:sz w:val="32"/>
-          <w:szCs w:val="32"/>
-        </w:rPr>
-      </w:pPr>
-    </w:p>
-    <w:p>
-      <w:pPr>
-        <w:spacing w:after="0" w:line="240" w:lineRule="auto"/>
-        <w:jc w:val="both"/>
-        <w:rPr>
-          <w:rFonts w:eastAsia="Times New Roman"/>
-          <w:color w:val="000000"/>
-          <w:sz w:val="32"/>
-          <w:szCs w:val="32"/>
-        </w:rPr>
-      </w:pPr>
-      <w:r>
-        <w:rPr>
-          <w:rFonts w:eastAsia="Times New Roman"/>
-          <w:color w:val="000000"/>
-          <w:sz w:val="32"/>
-          <w:szCs w:val="32"/>
-        </w:rPr>
-        <w:t xml:space="preserve"> </w:t>
-      </w:r>
-      <w:proofErr w:type="gramStart"/>
-      <w:r>
-        <w:rPr>
-          <w:rFonts w:eastAsia="Times New Roman"/>
-          <w:color w:val="000000"/>
-          <w:sz w:val="32"/>
-          <w:szCs w:val="32"/>
-        </w:rPr>
-        <w:t>3.Hasib</w:t>
-      </w:r>
-      <w:proofErr w:type="gramEnd"/>
-      <w:r>
-        <w:rPr>
-          <w:rFonts w:eastAsia="Times New Roman"/>
-          <w:color w:val="000000"/>
-          <w:sz w:val="32"/>
-          <w:szCs w:val="32"/>
-        </w:rPr>
-        <w:t xml:space="preserve"> Mahmud                           1621065042 hasib.mahmud@northsouth.edu</w:t>
+        <w:t xml:space="preserve"> 3.Hasib Mahmud                           1621065042 hasib.mahmud@northsouth.edu</w:t>
       </w:r>
     </w:p>
     <w:p/>
@@ -611,23 +509,7 @@
           <w:sz w:val="24"/>
           <w:szCs w:val="24"/>
         </w:rPr>
-        <w:t xml:space="preserve">Main purpose of our web app is to make it easier for mass people to find jobs easily. Our web app will have different kinds of job sectors like IT, Corporate, Teaching etc. People can browse through different jobs of different categories. Our web app will </w:t>
-      </w:r>
-      <w:proofErr w:type="gramStart"/>
-      <w:r>
-        <w:rPr>
-          <w:sz w:val="24"/>
-          <w:szCs w:val="24"/>
-        </w:rPr>
-        <w:t>going</w:t>
-      </w:r>
-      <w:proofErr w:type="gramEnd"/>
-      <w:r>
-        <w:rPr>
-          <w:sz w:val="24"/>
-          <w:szCs w:val="24"/>
-        </w:rPr>
-        <w:t xml:space="preserve"> to have three kinds of users: </w:t>
+        <w:t xml:space="preserve">Main purpose of our web app is to make it easier for mass people to find jobs easily. Our web app will have different kinds of job sectors like IT, Corporate, Teaching etc. People can browse through different jobs of different categories. Our web app will going to have three kinds of users: </w:t>
       </w:r>
       <w:r>
         <w:rPr>
@@ -714,39 +596,7 @@
           <w:sz w:val="24"/>
           <w:szCs w:val="24"/>
         </w:rPr>
-        <w:t xml:space="preserve">Now a </w:t>
-      </w:r>
-      <w:proofErr w:type="gramStart"/>
-      <w:r>
-        <w:rPr>
-          <w:sz w:val="24"/>
-          <w:szCs w:val="24"/>
-        </w:rPr>
-        <w:t>days</w:t>
-      </w:r>
-      <w:proofErr w:type="gramEnd"/>
-      <w:r>
-        <w:rPr>
-          <w:sz w:val="24"/>
-          <w:szCs w:val="24"/>
-        </w:rPr>
-        <w:t xml:space="preserve"> finding a job is one of the biggest problem. Also the unemployment rate is increasing day by day. We don’t really have so many job related websites that actually works. Other website has so many bugs in it. They don’t really work well. Their User Interfaces (UI) </w:t>
-      </w:r>
-      <w:proofErr w:type="gramStart"/>
-      <w:r>
-        <w:rPr>
-          <w:sz w:val="24"/>
-          <w:szCs w:val="24"/>
-        </w:rPr>
-        <w:t>are</w:t>
-      </w:r>
-      <w:proofErr w:type="gramEnd"/>
-      <w:r>
-        <w:rPr>
-          <w:sz w:val="24"/>
-          <w:szCs w:val="24"/>
-        </w:rPr>
-        <w:t xml:space="preserve"> complex. This is the main reason people lose interest on their websites just after surfing few minutes. </w:t>
+        <w:t xml:space="preserve">Now a days finding a job is one of the biggest problem. Also the unemployment rate is increasing day by day. We don’t really have so many job related websites that actually works. Other website has so many bugs in it. They don’t really work well. Their User Interfaces (UI) are complex. This is the main reason people lose interest on their websites just after surfing few minutes. </w:t>
       </w:r>
     </w:p>
     <w:p>
@@ -857,17 +707,8 @@
           <w:sz w:val="24"/>
           <w:szCs w:val="24"/>
         </w:rPr>
-        <w:t xml:space="preserve">- </w:t>
-      </w:r>
-      <w:proofErr w:type="spellStart"/>
-      <w:r>
-        <w:rPr>
-          <w:sz w:val="24"/>
-          <w:szCs w:val="24"/>
-        </w:rPr>
-        <w:t>Laravel</w:t>
-      </w:r>
-      <w:proofErr w:type="spellEnd"/>
+        <w:t>- Laravel</w:t>
+      </w:r>
     </w:p>
     <w:p>
       <w:pPr>
@@ -902,45 +743,59 @@
           <w:sz w:val="24"/>
           <w:szCs w:val="24"/>
         </w:rPr>
-        <w:t xml:space="preserve">Database- </w:t>
-      </w:r>
-      <w:proofErr w:type="spellStart"/>
-      <w:r>
+        <w:t>Database- MySQL</w:t>
+      </w:r>
+    </w:p>
+    <w:p>
+      <w:pPr>
+        <w:jc w:val="both"/>
         <w:rPr>
           <w:i/>
           <w:sz w:val="24"/>
           <w:szCs w:val="24"/>
         </w:rPr>
-        <w:t>MySQL</w:t>
-      </w:r>
-      <w:proofErr w:type="spellEnd"/>
-    </w:p>
-    <w:p>
-      <w:pPr>
-        <w:jc w:val="both"/>
+      </w:pPr>
+    </w:p>
+    <w:p>
+      <w:pPr>
+        <w:jc w:val="both"/>
+        <w:rPr>
+          <w:b/>
+          <w:sz w:val="24"/>
+          <w:szCs w:val="24"/>
+        </w:rPr>
+      </w:pPr>
+      <w:r>
+        <w:rPr>
+          <w:b/>
+          <w:sz w:val="24"/>
+          <w:szCs w:val="24"/>
+        </w:rPr>
+        <w:t>Front End:</w:t>
+      </w:r>
+    </w:p>
+    <w:p>
+      <w:pPr>
+        <w:jc w:val="both"/>
+        <w:rPr>
+          <w:sz w:val="24"/>
+          <w:szCs w:val="24"/>
+        </w:rPr>
+      </w:pPr>
+      <w:r>
         <w:rPr>
           <w:i/>
           <w:sz w:val="24"/>
           <w:szCs w:val="24"/>
         </w:rPr>
-      </w:pPr>
-    </w:p>
-    <w:p>
-      <w:pPr>
-        <w:jc w:val="both"/>
-        <w:rPr>
-          <w:b/>
-          <w:sz w:val="24"/>
-          <w:szCs w:val="24"/>
-        </w:rPr>
-      </w:pPr>
-      <w:r>
-        <w:rPr>
-          <w:b/>
-          <w:sz w:val="24"/>
-          <w:szCs w:val="24"/>
-        </w:rPr>
-        <w:t>Front End:</w:t>
+        <w:t>Framework</w:t>
+      </w:r>
+      <w:r>
+        <w:rPr>
+          <w:sz w:val="24"/>
+          <w:szCs w:val="24"/>
+        </w:rPr>
+        <w:t xml:space="preserve">- Bootstrap </w:t>
       </w:r>
     </w:p>
     <w:p>
@@ -957,30 +812,6 @@
           <w:sz w:val="24"/>
           <w:szCs w:val="24"/>
         </w:rPr>
-        <w:t>Framework</w:t>
-      </w:r>
-      <w:r>
-        <w:rPr>
-          <w:sz w:val="24"/>
-          <w:szCs w:val="24"/>
-        </w:rPr>
-        <w:t xml:space="preserve">- Bootstrap </w:t>
-      </w:r>
-    </w:p>
-    <w:p>
-      <w:pPr>
-        <w:jc w:val="both"/>
-        <w:rPr>
-          <w:sz w:val="24"/>
-          <w:szCs w:val="24"/>
-        </w:rPr>
-      </w:pPr>
-      <w:r>
-        <w:rPr>
-          <w:i/>
-          <w:sz w:val="24"/>
-          <w:szCs w:val="24"/>
-        </w:rPr>
         <w:t>Language</w:t>
       </w:r>
       <w:r>
@@ -988,32 +819,7 @@
           <w:sz w:val="24"/>
           <w:szCs w:val="24"/>
         </w:rPr>
-        <w:t xml:space="preserve">- </w:t>
-      </w:r>
-      <w:proofErr w:type="spellStart"/>
-      <w:proofErr w:type="gramStart"/>
-      <w:r>
-        <w:rPr>
-          <w:sz w:val="24"/>
-          <w:szCs w:val="24"/>
-        </w:rPr>
-        <w:t>Javascript</w:t>
-      </w:r>
-      <w:proofErr w:type="spellEnd"/>
-      <w:r>
-        <w:rPr>
-          <w:sz w:val="24"/>
-          <w:szCs w:val="24"/>
-        </w:rPr>
-        <w:t xml:space="preserve"> ,</w:t>
-      </w:r>
-      <w:proofErr w:type="gramEnd"/>
-      <w:r>
-        <w:rPr>
-          <w:sz w:val="24"/>
-          <w:szCs w:val="24"/>
-        </w:rPr>
-        <w:t xml:space="preserve"> CSS</w:t>
+        <w:t>- Javascript , CSS</w:t>
       </w:r>
     </w:p>
     <w:p>
@@ -1181,23 +987,7 @@
           <w:sz w:val="24"/>
           <w:szCs w:val="24"/>
         </w:rPr>
-        <w:t xml:space="preserve">Whenever the candidate or job </w:t>
-      </w:r>
-      <w:proofErr w:type="gramStart"/>
-      <w:r>
-        <w:rPr>
-          <w:sz w:val="24"/>
-          <w:szCs w:val="24"/>
-        </w:rPr>
-        <w:t>board sign</w:t>
-      </w:r>
-      <w:proofErr w:type="gramEnd"/>
-      <w:r>
-        <w:rPr>
-          <w:sz w:val="24"/>
-          <w:szCs w:val="24"/>
-        </w:rPr>
-        <w:t xml:space="preserve"> in with their email and password           they will be redirected to the corresponding account home page</w:t>
+        <w:t>Whenever the candidate or job board sign in with their email and password           they will be redirected to the corresponding account home page</w:t>
       </w:r>
       <w:r>
         <w:t xml:space="preserve">. </w:t>
@@ -1341,23 +1131,7 @@
           <w:sz w:val="24"/>
           <w:szCs w:val="24"/>
         </w:rPr>
-        <w:t xml:space="preserve">It will contain information about the </w:t>
-      </w:r>
-      <w:proofErr w:type="gramStart"/>
-      <w:r>
-        <w:rPr>
-          <w:sz w:val="24"/>
-          <w:szCs w:val="24"/>
-        </w:rPr>
-        <w:t>company,</w:t>
-      </w:r>
-      <w:proofErr w:type="gramEnd"/>
-      <w:r>
-        <w:rPr>
-          <w:sz w:val="24"/>
-          <w:szCs w:val="24"/>
-        </w:rPr>
-        <w:t xml:space="preserve"> there will be option to post vacancy and another option to view the candidate resume</w:t>
+        <w:t>It will contain information about the company, there will be option to post vacancy and another option to view the candidate resume</w:t>
       </w:r>
       <w:r>
         <w:rPr>
@@ -1436,17 +1210,227 @@
           <w:sz w:val="24"/>
           <w:szCs w:val="24"/>
         </w:rPr>
-        <w:t xml:space="preserve">This will contain personal information and account related information. Hence there are two different user Candidate and Job board so there will be </w:t>
-      </w:r>
-      <w:proofErr w:type="gramStart"/>
-      <w:r>
-        <w:rPr>
-          <w:sz w:val="24"/>
-          <w:szCs w:val="24"/>
-        </w:rPr>
-        <w:t>two different account information</w:t>
-      </w:r>
-      <w:proofErr w:type="gramEnd"/>
+        <w:t>This will contain personal information and account related information. Hence there are two different user Candidate and Job board so there will be two different account information.</w:t>
+      </w:r>
+    </w:p>
+    <w:p>
+      <w:pPr>
+        <w:jc w:val="both"/>
+        <w:rPr>
+          <w:sz w:val="32"/>
+          <w:szCs w:val="32"/>
+        </w:rPr>
+      </w:pPr>
+    </w:p>
+    <w:p>
+      <w:pPr>
+        <w:jc w:val="both"/>
+        <w:rPr>
+          <w:sz w:val="32"/>
+          <w:szCs w:val="32"/>
+        </w:rPr>
+      </w:pPr>
+      <w:r>
+        <w:rPr>
+          <w:sz w:val="32"/>
+          <w:szCs w:val="32"/>
+        </w:rPr>
+        <w:t>Edit Account Information:</w:t>
+      </w:r>
+    </w:p>
+    <w:p>
+      <w:pPr>
+        <w:ind w:left="3495"/>
+        <w:jc w:val="both"/>
+        <w:rPr>
+          <w:sz w:val="24"/>
+          <w:szCs w:val="24"/>
+        </w:rPr>
+      </w:pPr>
+      <w:r>
+        <w:rPr>
+          <w:sz w:val="24"/>
+          <w:szCs w:val="24"/>
+        </w:rPr>
+        <w:t>Candidates and Job boards will able to edit their account information.</w:t>
+      </w:r>
+      <w:r>
+        <w:rPr>
+          <w:sz w:val="24"/>
+          <w:szCs w:val="24"/>
+        </w:rPr>
+        <w:t xml:space="preserve"> </w:t>
+      </w:r>
+      <w:r>
+        <w:rPr>
+          <w:sz w:val="24"/>
+          <w:szCs w:val="24"/>
+        </w:rPr>
+        <w:t>Also there will be option to delete account.</w:t>
+      </w:r>
+    </w:p>
+    <w:p>
+      <w:pPr>
+        <w:jc w:val="both"/>
+        <w:rPr>
+          <w:sz w:val="32"/>
+          <w:szCs w:val="32"/>
+        </w:rPr>
+      </w:pPr>
+      <w:r>
+        <w:rPr>
+          <w:sz w:val="32"/>
+          <w:szCs w:val="32"/>
+        </w:rPr>
+        <w:t>Job Board view:</w:t>
+      </w:r>
+    </w:p>
+    <w:p>
+      <w:pPr>
+        <w:jc w:val="both"/>
+        <w:rPr>
+          <w:sz w:val="24"/>
+          <w:szCs w:val="24"/>
+        </w:rPr>
+      </w:pPr>
+      <w:r>
+        <w:rPr>
+          <w:sz w:val="32"/>
+          <w:szCs w:val="32"/>
+        </w:rPr>
+        <w:tab/>
+      </w:r>
+      <w:r>
+        <w:rPr>
+          <w:sz w:val="32"/>
+          <w:szCs w:val="32"/>
+        </w:rPr>
+        <w:tab/>
+      </w:r>
+      <w:r>
+        <w:rPr>
+          <w:sz w:val="32"/>
+          <w:szCs w:val="32"/>
+        </w:rPr>
+        <w:tab/>
+      </w:r>
+      <w:r>
+        <w:rPr>
+          <w:sz w:val="24"/>
+          <w:szCs w:val="24"/>
+        </w:rPr>
+        <w:t>It will contain the following options.</w:t>
+      </w:r>
+    </w:p>
+    <w:p>
+      <w:pPr>
+        <w:jc w:val="both"/>
+        <w:rPr>
+          <w:sz w:val="24"/>
+          <w:szCs w:val="24"/>
+        </w:rPr>
+      </w:pPr>
+      <w:r>
+        <w:rPr>
+          <w:sz w:val="24"/>
+          <w:szCs w:val="24"/>
+        </w:rPr>
+        <w:t>1.Post Vacancy:</w:t>
+      </w:r>
+    </w:p>
+    <w:p>
+      <w:pPr>
+        <w:ind w:left="1560"/>
+        <w:jc w:val="both"/>
+        <w:rPr>
+          <w:sz w:val="24"/>
+          <w:szCs w:val="24"/>
+        </w:rPr>
+      </w:pPr>
+      <w:r>
+        <w:rPr>
+          <w:sz w:val="24"/>
+          <w:szCs w:val="24"/>
+        </w:rPr>
+        <w:t xml:space="preserve"> Companies will be able post job vacancy in this option. Also if the company wants to put their recruitment at the top of the list they will be able to pay the web app au</w:t>
+      </w:r>
+      <w:r>
+        <w:rPr>
+          <w:sz w:val="24"/>
+          <w:szCs w:val="24"/>
+        </w:rPr>
+        <w:t>thority through mobile banking .</w:t>
+      </w:r>
+    </w:p>
+    <w:p>
+      <w:pPr>
+        <w:jc w:val="both"/>
+        <w:rPr>
+          <w:sz w:val="24"/>
+          <w:szCs w:val="24"/>
+        </w:rPr>
+      </w:pPr>
+    </w:p>
+    <w:p>
+      <w:pPr>
+        <w:jc w:val="both"/>
+        <w:rPr>
+          <w:sz w:val="24"/>
+          <w:szCs w:val="24"/>
+        </w:rPr>
+      </w:pPr>
+      <w:r>
+        <w:rPr>
+          <w:sz w:val="24"/>
+          <w:szCs w:val="24"/>
+        </w:rPr>
+        <w:t>2.View applied candidate profile:</w:t>
+      </w:r>
+    </w:p>
+    <w:p>
+      <w:pPr>
+        <w:jc w:val="both"/>
+        <w:rPr>
+          <w:sz w:val="24"/>
+          <w:szCs w:val="24"/>
+        </w:rPr>
+      </w:pPr>
+      <w:r>
+        <w:rPr>
+          <w:sz w:val="24"/>
+          <w:szCs w:val="24"/>
+        </w:rPr>
+        <w:tab/>
+      </w:r>
+      <w:r>
+        <w:rPr>
+          <w:sz w:val="24"/>
+          <w:szCs w:val="24"/>
+        </w:rPr>
+        <w:tab/>
+      </w:r>
+      <w:r>
+        <w:rPr>
+          <w:sz w:val="24"/>
+          <w:szCs w:val="24"/>
+        </w:rPr>
+        <w:tab/>
+      </w:r>
+      <w:r>
+        <w:rPr>
+          <w:sz w:val="24"/>
+          <w:szCs w:val="24"/>
+        </w:rPr>
+        <w:tab/>
+        <w:t xml:space="preserve">      Job board can see the applied candidate profile</w:t>
+      </w:r>
+      <w:r>
+        <w:rPr>
+          <w:sz w:val="24"/>
+          <w:szCs w:val="24"/>
+        </w:rPr>
+        <w:t xml:space="preserve"> at anytime</w:t>
+      </w:r>
       <w:r>
         <w:rPr>
           <w:sz w:val="24"/>
@@ -1459,257 +1443,16 @@
       <w:pPr>
         <w:jc w:val="both"/>
         <w:rPr>
-          <w:sz w:val="32"/>
-          <w:szCs w:val="32"/>
-        </w:rPr>
-      </w:pPr>
-    </w:p>
-    <w:p>
-      <w:pPr>
-        <w:jc w:val="both"/>
-        <w:rPr>
-          <w:sz w:val="32"/>
-          <w:szCs w:val="32"/>
-        </w:rPr>
-      </w:pPr>
-      <w:r>
-        <w:rPr>
-          <w:sz w:val="32"/>
-          <w:szCs w:val="32"/>
-        </w:rPr>
-        <w:t>Edit Account Information:</w:t>
-      </w:r>
-    </w:p>
-    <w:p>
-      <w:pPr>
-        <w:ind w:left="3495"/>
-        <w:jc w:val="both"/>
-        <w:rPr>
-          <w:sz w:val="24"/>
-          <w:szCs w:val="24"/>
-        </w:rPr>
-      </w:pPr>
-      <w:r>
-        <w:rPr>
-          <w:sz w:val="24"/>
-          <w:szCs w:val="24"/>
-        </w:rPr>
-        <w:t>Candidates and Job boards will able to edit their account information.</w:t>
-      </w:r>
-      <w:r>
-        <w:rPr>
-          <w:sz w:val="24"/>
-          <w:szCs w:val="24"/>
-        </w:rPr>
-        <w:t xml:space="preserve"> </w:t>
-      </w:r>
-      <w:r>
-        <w:rPr>
-          <w:sz w:val="24"/>
-          <w:szCs w:val="24"/>
-        </w:rPr>
-        <w:t>Also there will be option to delete account.</w:t>
-      </w:r>
-    </w:p>
-    <w:p>
-      <w:pPr>
-        <w:jc w:val="both"/>
-        <w:rPr>
-          <w:sz w:val="32"/>
-          <w:szCs w:val="32"/>
-        </w:rPr>
-      </w:pPr>
-      <w:r>
-        <w:rPr>
-          <w:sz w:val="32"/>
-          <w:szCs w:val="32"/>
-        </w:rPr>
-        <w:t>Job Board view:</w:t>
-      </w:r>
-    </w:p>
-    <w:p>
-      <w:pPr>
-        <w:jc w:val="both"/>
-        <w:rPr>
-          <w:sz w:val="24"/>
-          <w:szCs w:val="24"/>
-        </w:rPr>
-      </w:pPr>
-      <w:r>
-        <w:rPr>
-          <w:sz w:val="32"/>
-          <w:szCs w:val="32"/>
-        </w:rPr>
-        <w:tab/>
-      </w:r>
-      <w:r>
-        <w:rPr>
-          <w:sz w:val="32"/>
-          <w:szCs w:val="32"/>
-        </w:rPr>
-        <w:tab/>
-      </w:r>
-      <w:r>
-        <w:rPr>
-          <w:sz w:val="32"/>
-          <w:szCs w:val="32"/>
-        </w:rPr>
-        <w:tab/>
-      </w:r>
-      <w:r>
-        <w:rPr>
-          <w:sz w:val="24"/>
-          <w:szCs w:val="24"/>
-        </w:rPr>
-        <w:t>It will contain the following options.</w:t>
-      </w:r>
-    </w:p>
-    <w:p>
-      <w:pPr>
-        <w:jc w:val="both"/>
-        <w:rPr>
-          <w:sz w:val="24"/>
-          <w:szCs w:val="24"/>
-        </w:rPr>
-      </w:pPr>
-      <w:proofErr w:type="gramStart"/>
-      <w:r>
-        <w:rPr>
-          <w:sz w:val="24"/>
-          <w:szCs w:val="24"/>
-        </w:rPr>
-        <w:t>1.Post</w:t>
-      </w:r>
-      <w:proofErr w:type="gramEnd"/>
-      <w:r>
-        <w:rPr>
-          <w:sz w:val="24"/>
-          <w:szCs w:val="24"/>
-        </w:rPr>
-        <w:t xml:space="preserve"> Vacancy:</w:t>
-      </w:r>
-    </w:p>
-    <w:p>
-      <w:pPr>
-        <w:ind w:left="1560"/>
-        <w:jc w:val="both"/>
-        <w:rPr>
-          <w:sz w:val="24"/>
-          <w:szCs w:val="24"/>
-        </w:rPr>
-      </w:pPr>
-      <w:r>
-        <w:rPr>
-          <w:sz w:val="24"/>
-          <w:szCs w:val="24"/>
-        </w:rPr>
-        <w:t xml:space="preserve"> Companies will be able post job vacancy in this option. Also if the company wants to put their recruitment at the top of the list they will be able to pay the web app authority through mobile </w:t>
-      </w:r>
-      <w:proofErr w:type="gramStart"/>
-      <w:r>
-        <w:rPr>
-          <w:sz w:val="24"/>
-          <w:szCs w:val="24"/>
-        </w:rPr>
-        <w:t>banking .</w:t>
-      </w:r>
-      <w:proofErr w:type="gramEnd"/>
-    </w:p>
-    <w:p>
-      <w:pPr>
-        <w:jc w:val="both"/>
-        <w:rPr>
-          <w:sz w:val="24"/>
-          <w:szCs w:val="24"/>
-        </w:rPr>
-      </w:pPr>
-    </w:p>
-    <w:p>
-      <w:pPr>
-        <w:jc w:val="both"/>
-        <w:rPr>
-          <w:sz w:val="24"/>
-          <w:szCs w:val="24"/>
-        </w:rPr>
-      </w:pPr>
-      <w:proofErr w:type="gramStart"/>
-      <w:r>
-        <w:rPr>
-          <w:sz w:val="24"/>
-          <w:szCs w:val="24"/>
-        </w:rPr>
-        <w:t>2.View</w:t>
-      </w:r>
-      <w:proofErr w:type="gramEnd"/>
-      <w:r>
-        <w:rPr>
-          <w:sz w:val="24"/>
-          <w:szCs w:val="24"/>
-        </w:rPr>
-        <w:t xml:space="preserve"> applied candidate profile:</w:t>
-      </w:r>
-    </w:p>
-    <w:p>
-      <w:pPr>
-        <w:jc w:val="both"/>
-        <w:rPr>
-          <w:sz w:val="24"/>
-          <w:szCs w:val="24"/>
-        </w:rPr>
-      </w:pPr>
-      <w:r>
-        <w:rPr>
-          <w:sz w:val="24"/>
-          <w:szCs w:val="24"/>
-        </w:rPr>
-        <w:tab/>
-      </w:r>
-      <w:r>
-        <w:rPr>
-          <w:sz w:val="24"/>
-          <w:szCs w:val="24"/>
-        </w:rPr>
-        <w:tab/>
-      </w:r>
-      <w:r>
-        <w:rPr>
-          <w:sz w:val="24"/>
-          <w:szCs w:val="24"/>
-        </w:rPr>
-        <w:tab/>
-      </w:r>
-      <w:r>
-        <w:rPr>
-          <w:sz w:val="24"/>
-          <w:szCs w:val="24"/>
-        </w:rPr>
-        <w:tab/>
-        <w:t xml:space="preserve">      Job board can see the applied candidate profile.</w:t>
-      </w:r>
-    </w:p>
-    <w:p>
-      <w:pPr>
-        <w:jc w:val="both"/>
-        <w:rPr>
-          <w:sz w:val="24"/>
-          <w:szCs w:val="24"/>
-        </w:rPr>
-      </w:pPr>
-      <w:proofErr w:type="gramStart"/>
-      <w:r>
-        <w:rPr>
-          <w:sz w:val="24"/>
-          <w:szCs w:val="24"/>
-        </w:rPr>
-        <w:t>3.Send</w:t>
-      </w:r>
-      <w:proofErr w:type="gramEnd"/>
-      <w:r>
-        <w:rPr>
-          <w:sz w:val="24"/>
-          <w:szCs w:val="24"/>
-        </w:rPr>
-        <w:t xml:space="preserve"> confirmation message:</w:t>
+          <w:sz w:val="24"/>
+          <w:szCs w:val="24"/>
+        </w:rPr>
+      </w:pPr>
+      <w:r>
+        <w:rPr>
+          <w:sz w:val="24"/>
+          <w:szCs w:val="24"/>
+        </w:rPr>
+        <w:t>3.Send confirmation message:</w:t>
       </w:r>
     </w:p>
     <w:p>
@@ -1758,21 +1501,12 @@
           <w:szCs w:val="24"/>
         </w:rPr>
       </w:pPr>
-      <w:proofErr w:type="gramStart"/>
-      <w:r>
-        <w:rPr>
-          <w:sz w:val="24"/>
-          <w:szCs w:val="24"/>
-        </w:rPr>
-        <w:t>4.Edit</w:t>
-      </w:r>
-      <w:proofErr w:type="gramEnd"/>
-      <w:r>
-        <w:rPr>
-          <w:sz w:val="24"/>
-          <w:szCs w:val="24"/>
-        </w:rPr>
-        <w:t xml:space="preserve"> account information:</w:t>
+      <w:r>
+        <w:rPr>
+          <w:sz w:val="24"/>
+          <w:szCs w:val="24"/>
+        </w:rPr>
+        <w:t>4.Edit account information:</w:t>
       </w:r>
     </w:p>
     <w:p>
@@ -1807,21 +1541,12 @@
           <w:szCs w:val="24"/>
         </w:rPr>
       </w:pPr>
-      <w:proofErr w:type="gramStart"/>
-      <w:r>
-        <w:rPr>
-          <w:sz w:val="24"/>
-          <w:szCs w:val="24"/>
-        </w:rPr>
-        <w:t>5.Log</w:t>
-      </w:r>
-      <w:proofErr w:type="gramEnd"/>
-      <w:r>
-        <w:rPr>
-          <w:sz w:val="24"/>
-          <w:szCs w:val="24"/>
-        </w:rPr>
-        <w:t xml:space="preserve"> Out:</w:t>
+      <w:r>
+        <w:rPr>
+          <w:sz w:val="24"/>
+          <w:szCs w:val="24"/>
+        </w:rPr>
+        <w:t>5.Log Out:</w:t>
       </w:r>
     </w:p>
     <w:p>
@@ -1934,21 +1659,12 @@
           <w:szCs w:val="24"/>
         </w:rPr>
       </w:pPr>
-      <w:proofErr w:type="gramStart"/>
-      <w:r>
-        <w:rPr>
-          <w:sz w:val="24"/>
-          <w:szCs w:val="24"/>
-        </w:rPr>
-        <w:t>1.Upload</w:t>
-      </w:r>
-      <w:proofErr w:type="gramEnd"/>
-      <w:r>
-        <w:rPr>
-          <w:sz w:val="24"/>
-          <w:szCs w:val="24"/>
-        </w:rPr>
-        <w:t xml:space="preserve"> resume/CV:</w:t>
+      <w:r>
+        <w:rPr>
+          <w:sz w:val="24"/>
+          <w:szCs w:val="24"/>
+        </w:rPr>
+        <w:t>1.Upload resume/CV:</w:t>
       </w:r>
     </w:p>
     <w:p>
@@ -1995,23 +1711,7 @@
           <w:sz w:val="24"/>
           <w:szCs w:val="24"/>
         </w:rPr>
-        <w:t xml:space="preserve"> </w:t>
-      </w:r>
-      <w:proofErr w:type="gramStart"/>
-      <w:r>
-        <w:rPr>
-          <w:sz w:val="24"/>
-          <w:szCs w:val="24"/>
-        </w:rPr>
-        <w:t>2.New</w:t>
-      </w:r>
-      <w:proofErr w:type="gramEnd"/>
-      <w:r>
-        <w:rPr>
-          <w:sz w:val="24"/>
-          <w:szCs w:val="24"/>
-        </w:rPr>
-        <w:t xml:space="preserve"> message: </w:t>
+        <w:t xml:space="preserve"> 2.New message: </w:t>
       </w:r>
     </w:p>
     <w:p>
@@ -2044,23 +1744,7 @@
           <w:sz w:val="24"/>
           <w:szCs w:val="24"/>
         </w:rPr>
-        <w:t xml:space="preserve"> </w:t>
-      </w:r>
-      <w:proofErr w:type="gramStart"/>
-      <w:r>
-        <w:rPr>
-          <w:sz w:val="24"/>
-          <w:szCs w:val="24"/>
-        </w:rPr>
-        <w:t>3.View</w:t>
-      </w:r>
-      <w:proofErr w:type="gramEnd"/>
-      <w:r>
-        <w:rPr>
-          <w:sz w:val="24"/>
-          <w:szCs w:val="24"/>
-        </w:rPr>
-        <w:t xml:space="preserve"> message: </w:t>
+        <w:t xml:space="preserve"> 3.View message: </w:t>
       </w:r>
     </w:p>
     <w:p>
@@ -2102,23 +1786,7 @@
           <w:sz w:val="24"/>
           <w:szCs w:val="24"/>
         </w:rPr>
-        <w:t xml:space="preserve"> </w:t>
-      </w:r>
-      <w:proofErr w:type="gramStart"/>
-      <w:r>
-        <w:rPr>
-          <w:sz w:val="24"/>
-          <w:szCs w:val="24"/>
-        </w:rPr>
-        <w:t>4.Search</w:t>
-      </w:r>
-      <w:proofErr w:type="gramEnd"/>
-      <w:r>
-        <w:rPr>
-          <w:sz w:val="24"/>
-          <w:szCs w:val="24"/>
-        </w:rPr>
-        <w:t xml:space="preserve"> Job: </w:t>
+        <w:t xml:space="preserve"> 4.Search Job: </w:t>
       </w:r>
     </w:p>
     <w:p>
@@ -2146,21 +1814,12 @@
           <w:szCs w:val="24"/>
         </w:rPr>
       </w:pPr>
-      <w:proofErr w:type="gramStart"/>
-      <w:r>
-        <w:rPr>
-          <w:sz w:val="24"/>
-          <w:szCs w:val="24"/>
-        </w:rPr>
-        <w:t>5.Log</w:t>
-      </w:r>
-      <w:proofErr w:type="gramEnd"/>
-      <w:r>
-        <w:rPr>
-          <w:sz w:val="24"/>
-          <w:szCs w:val="24"/>
-        </w:rPr>
-        <w:t xml:space="preserve"> Out:</w:t>
+      <w:r>
+        <w:rPr>
+          <w:sz w:val="24"/>
+          <w:szCs w:val="24"/>
+        </w:rPr>
+        <w:t>5.Log Out:</w:t>
       </w:r>
     </w:p>
     <w:p>
@@ -2197,21 +1856,12 @@
           <w:szCs w:val="24"/>
         </w:rPr>
       </w:pPr>
-      <w:proofErr w:type="gramStart"/>
-      <w:r>
-        <w:rPr>
-          <w:sz w:val="24"/>
-          <w:szCs w:val="24"/>
-        </w:rPr>
-        <w:t>6.Password</w:t>
-      </w:r>
-      <w:proofErr w:type="gramEnd"/>
-      <w:r>
-        <w:rPr>
-          <w:sz w:val="24"/>
-          <w:szCs w:val="24"/>
-        </w:rPr>
-        <w:t xml:space="preserve"> Reset:</w:t>
+      <w:r>
+        <w:rPr>
+          <w:sz w:val="24"/>
+          <w:szCs w:val="24"/>
+        </w:rPr>
+        <w:t>6.Password Reset:</w:t>
       </w:r>
     </w:p>
     <w:p>
@@ -2332,23 +1982,7 @@
           <w:sz w:val="24"/>
           <w:szCs w:val="24"/>
         </w:rPr>
-        <w:t xml:space="preserve">It will have </w:t>
-      </w:r>
-      <w:proofErr w:type="gramStart"/>
-      <w:r>
-        <w:rPr>
-          <w:sz w:val="24"/>
-          <w:szCs w:val="24"/>
-        </w:rPr>
-        <w:t>a detail</w:t>
-      </w:r>
-      <w:proofErr w:type="gramEnd"/>
-      <w:r>
-        <w:rPr>
-          <w:sz w:val="24"/>
-          <w:szCs w:val="24"/>
-        </w:rPr>
-        <w:t xml:space="preserve"> information about the web application and how to use it.</w:t>
+        <w:t>It will have a detail information about the web application and how to use it.</w:t>
       </w:r>
     </w:p>
     <w:p>
@@ -2457,21 +2091,12 @@
           <w:szCs w:val="24"/>
         </w:rPr>
       </w:pPr>
-      <w:proofErr w:type="gramStart"/>
-      <w:r>
-        <w:rPr>
-          <w:sz w:val="24"/>
-          <w:szCs w:val="24"/>
-        </w:rPr>
-        <w:t>1.Job</w:t>
-      </w:r>
-      <w:proofErr w:type="gramEnd"/>
-      <w:r>
-        <w:rPr>
-          <w:sz w:val="24"/>
-          <w:szCs w:val="24"/>
-        </w:rPr>
-        <w:t xml:space="preserve"> Board register </w:t>
+      <w:r>
+        <w:rPr>
+          <w:sz w:val="24"/>
+          <w:szCs w:val="24"/>
+        </w:rPr>
+        <w:t xml:space="preserve">1.Job Board register </w:t>
       </w:r>
     </w:p>
     <w:p>
@@ -2483,21 +2108,12 @@
           <w:szCs w:val="32"/>
         </w:rPr>
       </w:pPr>
-      <w:proofErr w:type="gramStart"/>
-      <w:r>
-        <w:rPr>
-          <w:sz w:val="24"/>
-          <w:szCs w:val="24"/>
-        </w:rPr>
-        <w:t>2.Candidate</w:t>
-      </w:r>
-      <w:proofErr w:type="gramEnd"/>
-      <w:r>
-        <w:rPr>
-          <w:sz w:val="24"/>
-          <w:szCs w:val="24"/>
-        </w:rPr>
-        <w:t xml:space="preserve"> Register</w:t>
+      <w:r>
+        <w:rPr>
+          <w:sz w:val="24"/>
+          <w:szCs w:val="24"/>
+        </w:rPr>
+        <w:t>2.Candidate Register</w:t>
       </w:r>
     </w:p>
     <w:p>
@@ -2527,23 +2143,7 @@
           <w:sz w:val="32"/>
           <w:szCs w:val="32"/>
         </w:rPr>
-        <w:t xml:space="preserve">Problems </w:t>
-      </w:r>
-      <w:proofErr w:type="gramStart"/>
-      <w:r>
-        <w:rPr>
-          <w:sz w:val="32"/>
-          <w:szCs w:val="32"/>
-        </w:rPr>
-        <w:t>To</w:t>
-      </w:r>
-      <w:proofErr w:type="gramEnd"/>
-      <w:r>
-        <w:rPr>
-          <w:sz w:val="32"/>
-          <w:szCs w:val="32"/>
-        </w:rPr>
-        <w:t xml:space="preserve"> Find Job:</w:t>
+        <w:t>Problems To Find Job:</w:t>
       </w:r>
     </w:p>
     <w:p>
@@ -2559,25 +2159,7 @@
           <w:sz w:val="24"/>
           <w:szCs w:val="24"/>
         </w:rPr>
-        <w:t xml:space="preserve">Now a </w:t>
-      </w:r>
-      <w:proofErr w:type="spellStart"/>
-      <w:proofErr w:type="gramStart"/>
-      <w:r>
-        <w:rPr>
-          <w:sz w:val="24"/>
-          <w:szCs w:val="24"/>
-        </w:rPr>
-        <w:t>days</w:t>
-      </w:r>
-      <w:proofErr w:type="spellEnd"/>
-      <w:proofErr w:type="gramEnd"/>
-      <w:r>
-        <w:rPr>
-          <w:sz w:val="24"/>
-          <w:szCs w:val="24"/>
-        </w:rPr>
-        <w:t xml:space="preserve"> finding job is much more stressful since politics dominates in every sector. Most of the other web sites do not give user friendly experience .But this web app will provide sufficient information about job vacancy from every job sector according to the candidates qualifications.</w:t>
+        <w:t>Now a days finding job is much more stressful since politics dominates in every sector. Most of the other web sites do not give user friendly experience .But this web app will provide sufficient information about job vacancy from every job sector according to the candidates qualifications.</w:t>
       </w:r>
     </w:p>
     <w:p>
@@ -2704,76 +2286,44 @@
           <w:szCs w:val="24"/>
         </w:rPr>
         <w:tab/>
-        <w:t xml:space="preserve">   Ads per minute served</w:t>
-      </w:r>
-      <w:proofErr w:type="gramStart"/>
-      <w:r>
-        <w:rPr>
-          <w:sz w:val="24"/>
-          <w:szCs w:val="24"/>
-        </w:rPr>
-        <w:t>:1</w:t>
-      </w:r>
-      <w:proofErr w:type="gramEnd"/>
-      <w:r>
-        <w:rPr>
-          <w:sz w:val="24"/>
-          <w:szCs w:val="24"/>
-        </w:rPr>
-        <w:t>$</w:t>
-      </w:r>
-    </w:p>
-    <w:p>
-      <w:pPr>
-        <w:rPr>
-          <w:sz w:val="24"/>
-          <w:szCs w:val="24"/>
-        </w:rPr>
-      </w:pPr>
-      <w:r>
-        <w:rPr>
-          <w:sz w:val="24"/>
-          <w:szCs w:val="24"/>
-        </w:rPr>
-        <w:tab/>
-      </w:r>
-      <w:r>
-        <w:rPr>
-          <w:sz w:val="24"/>
-          <w:szCs w:val="24"/>
-        </w:rPr>
-        <w:tab/>
-      </w:r>
-      <w:r>
-        <w:rPr>
-          <w:sz w:val="24"/>
-          <w:szCs w:val="24"/>
-        </w:rPr>
-        <w:tab/>
-      </w:r>
-      <w:r>
-        <w:rPr>
-          <w:sz w:val="24"/>
-          <w:szCs w:val="24"/>
-        </w:rPr>
-        <w:tab/>
-        <w:t xml:space="preserve">  Ads per hour served</w:t>
-      </w:r>
-      <w:proofErr w:type="gramStart"/>
-      <w:r>
-        <w:rPr>
-          <w:sz w:val="24"/>
-          <w:szCs w:val="24"/>
-        </w:rPr>
-        <w:t>:20</w:t>
-      </w:r>
-      <w:proofErr w:type="gramEnd"/>
-      <w:r>
-        <w:rPr>
-          <w:sz w:val="24"/>
-          <w:szCs w:val="24"/>
-        </w:rPr>
-        <w:t>$</w:t>
+        <w:t xml:space="preserve">   Ads per minute served:1$</w:t>
+      </w:r>
+    </w:p>
+    <w:p>
+      <w:pPr>
+        <w:rPr>
+          <w:sz w:val="24"/>
+          <w:szCs w:val="24"/>
+        </w:rPr>
+      </w:pPr>
+      <w:r>
+        <w:rPr>
+          <w:sz w:val="24"/>
+          <w:szCs w:val="24"/>
+        </w:rPr>
+        <w:tab/>
+      </w:r>
+      <w:r>
+        <w:rPr>
+          <w:sz w:val="24"/>
+          <w:szCs w:val="24"/>
+        </w:rPr>
+        <w:tab/>
+      </w:r>
+      <w:r>
+        <w:rPr>
+          <w:sz w:val="24"/>
+          <w:szCs w:val="24"/>
+        </w:rPr>
+        <w:tab/>
+      </w:r>
+      <w:r>
+        <w:rPr>
+          <w:sz w:val="24"/>
+          <w:szCs w:val="24"/>
+        </w:rPr>
+        <w:tab/>
+        <w:t xml:space="preserve">  Ads per hour served:20$</w:t>
       </w:r>
     </w:p>
     <w:p>
@@ -2913,23 +2463,7 @@
           <w:sz w:val="24"/>
           <w:szCs w:val="24"/>
         </w:rPr>
-        <w:t>Per Month</w:t>
-      </w:r>
-      <w:proofErr w:type="gramStart"/>
-      <w:r>
-        <w:rPr>
-          <w:sz w:val="24"/>
-          <w:szCs w:val="24"/>
-        </w:rPr>
-        <w:t>:70</w:t>
-      </w:r>
-      <w:proofErr w:type="gramEnd"/>
-      <w:r>
-        <w:rPr>
-          <w:sz w:val="24"/>
-          <w:szCs w:val="24"/>
-        </w:rPr>
-        <w:t>$</w:t>
+        <w:t>Per Month:70$</w:t>
       </w:r>
     </w:p>
     <w:p>

</xml_diff>